<commit_message>
Updated Assignment 3 and added the output data file
</commit_message>
<xml_diff>
--- a/Documentation/Assignment 3.docx
+++ b/Documentation/Assignment 3.docx
@@ -162,8 +162,6 @@
         </w:rPr>
         <w:t>being</w:t>
       </w:r>
-      <w:bookmarkStart w:id="0" w:name="_GoBack"/>
-      <w:bookmarkEnd w:id="0"/>
       <w:r>
         <w:rPr>
           <w:rFonts w:ascii="Times New Roman" w:hAnsi="Times New Roman" w:cs="Times New Roman"/>
@@ -202,7 +200,23 @@
           <w:sz w:val="24"/>
           <w:szCs w:val="24"/>
         </w:rPr>
-        <w:t xml:space="preserve"> to a specific user’s musical preferences.  The response variable will be a play count, the amount of times that the user has listened to that song.  We believe that a play count is a g</w:t>
+        <w:t xml:space="preserve"> to a specific user’s musical preferences.  The response variable </w:t>
+      </w:r>
+      <w:r>
+        <w:rPr>
+          <w:rFonts w:ascii="Times New Roman" w:hAnsi="Times New Roman" w:cs="Times New Roman"/>
+          <w:sz w:val="24"/>
+          <w:szCs w:val="24"/>
+        </w:rPr>
+        <w:t>is</w:t>
+      </w:r>
+      <w:r>
+        <w:rPr>
+          <w:rFonts w:ascii="Times New Roman" w:hAnsi="Times New Roman" w:cs="Times New Roman"/>
+          <w:sz w:val="24"/>
+          <w:szCs w:val="24"/>
+        </w:rPr>
+        <w:t xml:space="preserve"> a play count, the amount of times that the user has listened to that song.  We believe that a play count is a g</w:t>
       </w:r>
       <w:r>
         <w:rPr>
@@ -218,7 +232,23 @@
           <w:sz w:val="24"/>
           <w:szCs w:val="24"/>
         </w:rPr>
-        <w:t>od estimate of how much a user likes a track, because if they like the track they will listen to it more.  It is not a perfect estimate, however, because it is possible for a user to have discovered a track recently that is one of their favorites, but due to not having known about it for a long period of time the play count would be low.</w:t>
+        <w:t>od estimate of how much a user likes a track, because if they like the track</w:t>
+      </w:r>
+      <w:r>
+        <w:rPr>
+          <w:rFonts w:ascii="Times New Roman" w:hAnsi="Times New Roman" w:cs="Times New Roman"/>
+          <w:sz w:val="24"/>
+          <w:szCs w:val="24"/>
+        </w:rPr>
+        <w:t xml:space="preserve"> more</w:t>
+      </w:r>
+      <w:r>
+        <w:rPr>
+          <w:rFonts w:ascii="Times New Roman" w:hAnsi="Times New Roman" w:cs="Times New Roman"/>
+          <w:sz w:val="24"/>
+          <w:szCs w:val="24"/>
+        </w:rPr>
+        <w:t xml:space="preserve"> they will listen to it more.  It is not a perfect estimate, however, because it is possible for a user to have discovered a track recently that is one of their favorites, but due to not having known about it for a long period of time the play count would be low.</w:t>
       </w:r>
       <w:r>
         <w:rPr>
@@ -266,23 +296,7 @@
           <w:sz w:val="24"/>
           <w:szCs w:val="24"/>
         </w:rPr>
-        <w:t xml:space="preserve">, by giving </w:t>
-      </w:r>
-      <w:commentRangeStart w:id="1"/>
-      <w:r>
-        <w:rPr>
-          <w:rFonts w:ascii="Times New Roman" w:hAnsi="Times New Roman" w:cs="Times New Roman"/>
-          <w:sz w:val="24"/>
-          <w:szCs w:val="24"/>
-        </w:rPr>
-        <w:t>recommendations for songs that would maximize the response variable based on the predictors.</w:t>
-      </w:r>
-      <w:commentRangeEnd w:id="1"/>
-      <w:r>
-        <w:rPr>
-          <w:rStyle w:val="CommentReference"/>
-        </w:rPr>
-        <w:commentReference w:id="1"/>
+        <w:t>, by giving recommendations for songs that would maximize the response variable based on the predictors.</w:t>
       </w:r>
       <w:r>
         <w:rPr>
@@ -350,15 +364,79 @@
           <w:sz w:val="24"/>
           <w:szCs w:val="24"/>
         </w:rPr>
-        <w:t>we will be performing the regression on the music library of Frank Pasqualini, using data from his Spotify and Last.fm accounts.</w:t>
-      </w:r>
-      <w:r>
-        <w:rPr>
-          <w:rFonts w:ascii="Times New Roman" w:hAnsi="Times New Roman" w:cs="Times New Roman"/>
-          <w:sz w:val="24"/>
-          <w:szCs w:val="24"/>
-        </w:rPr>
-        <w:t xml:space="preserve">  At the time of writing this essay, Frank has 5,</w:t>
+        <w:t xml:space="preserve">we </w:t>
+      </w:r>
+      <w:r>
+        <w:rPr>
+          <w:rFonts w:ascii="Times New Roman" w:hAnsi="Times New Roman" w:cs="Times New Roman"/>
+          <w:sz w:val="24"/>
+          <w:szCs w:val="24"/>
+        </w:rPr>
+        <w:t>are</w:t>
+      </w:r>
+      <w:r>
+        <w:rPr>
+          <w:rFonts w:ascii="Times New Roman" w:hAnsi="Times New Roman" w:cs="Times New Roman"/>
+          <w:sz w:val="24"/>
+          <w:szCs w:val="24"/>
+        </w:rPr>
+        <w:t xml:space="preserve"> performing the regression on the music library of Frank Pasqualini, using data from his Spotify and Last.fm accounts.</w:t>
+      </w:r>
+      <w:r>
+        <w:rPr>
+          <w:rFonts w:ascii="Times New Roman" w:hAnsi="Times New Roman" w:cs="Times New Roman"/>
+          <w:sz w:val="24"/>
+          <w:szCs w:val="24"/>
+        </w:rPr>
+        <w:t xml:space="preserve">  At the time of writing th</w:t>
+      </w:r>
+      <w:r>
+        <w:rPr>
+          <w:rFonts w:ascii="Times New Roman" w:hAnsi="Times New Roman" w:cs="Times New Roman"/>
+          <w:sz w:val="24"/>
+          <w:szCs w:val="24"/>
+        </w:rPr>
+        <w:t>e</w:t>
+      </w:r>
+      <w:r>
+        <w:rPr>
+          <w:rFonts w:ascii="Times New Roman" w:hAnsi="Times New Roman" w:cs="Times New Roman"/>
+          <w:sz w:val="24"/>
+          <w:szCs w:val="24"/>
+        </w:rPr>
+        <w:t xml:space="preserve"> </w:t>
+      </w:r>
+      <w:r>
+        <w:rPr>
+          <w:rFonts w:ascii="Times New Roman" w:hAnsi="Times New Roman" w:cs="Times New Roman"/>
+          <w:sz w:val="24"/>
+          <w:szCs w:val="24"/>
+        </w:rPr>
+        <w:t>proposal and gathering the data</w:t>
+      </w:r>
+      <w:r>
+        <w:rPr>
+          <w:rFonts w:ascii="Times New Roman" w:hAnsi="Times New Roman" w:cs="Times New Roman"/>
+          <w:sz w:val="24"/>
+          <w:szCs w:val="24"/>
+        </w:rPr>
+        <w:t>, Frank ha</w:t>
+      </w:r>
+      <w:r>
+        <w:rPr>
+          <w:rFonts w:ascii="Times New Roman" w:hAnsi="Times New Roman" w:cs="Times New Roman"/>
+          <w:sz w:val="24"/>
+          <w:szCs w:val="24"/>
+        </w:rPr>
+        <w:t>d</w:t>
+      </w:r>
+      <w:r>
+        <w:rPr>
+          <w:rFonts w:ascii="Times New Roman" w:hAnsi="Times New Roman" w:cs="Times New Roman"/>
+          <w:sz w:val="24"/>
+          <w:szCs w:val="24"/>
+        </w:rPr>
+        <w:t xml:space="preserve"> 5,</w:t>
       </w:r>
       <w:r>
         <w:rPr>
@@ -422,6 +500,30 @@
           <w:sz w:val="24"/>
           <w:szCs w:val="24"/>
         </w:rPr>
+        <w:t xml:space="preserve">  These numbers have since increased to 5,774 tracks saved to his Spotify library and 37,503 scrobbles saved to his Last.fm account from 1,345 artists</w:t>
+      </w:r>
+      <w:r>
+        <w:rPr>
+          <w:rFonts w:ascii="Times New Roman" w:hAnsi="Times New Roman" w:cs="Times New Roman"/>
+          <w:sz w:val="24"/>
+          <w:szCs w:val="24"/>
+        </w:rPr>
+        <w:t>,  but these changes will not be represented in the study</w:t>
+      </w:r>
+      <w:r>
+        <w:rPr>
+          <w:rFonts w:ascii="Times New Roman" w:hAnsi="Times New Roman" w:cs="Times New Roman"/>
+          <w:sz w:val="24"/>
+          <w:szCs w:val="24"/>
+        </w:rPr>
+        <w:t>.</w:t>
+      </w:r>
+      <w:r>
+        <w:rPr>
+          <w:rFonts w:ascii="Times New Roman" w:hAnsi="Times New Roman" w:cs="Times New Roman"/>
+          <w:sz w:val="24"/>
+          <w:szCs w:val="24"/>
+        </w:rPr>
         <w:t xml:space="preserve">  A scrobble is a recorded instance of a track being played.</w:t>
       </w:r>
       <w:r>
@@ -494,7 +596,23 @@
           <w:sz w:val="24"/>
           <w:szCs w:val="24"/>
         </w:rPr>
-        <w:t xml:space="preserve">  These results will be retrieved for each track using Spotify’s Web API.</w:t>
+        <w:t xml:space="preserve">  These </w:t>
+      </w:r>
+      <w:r>
+        <w:rPr>
+          <w:rFonts w:ascii="Times New Roman" w:hAnsi="Times New Roman" w:cs="Times New Roman"/>
+          <w:sz w:val="24"/>
+          <w:szCs w:val="24"/>
+        </w:rPr>
+        <w:t>were</w:t>
+      </w:r>
+      <w:r>
+        <w:rPr>
+          <w:rFonts w:ascii="Times New Roman" w:hAnsi="Times New Roman" w:cs="Times New Roman"/>
+          <w:sz w:val="24"/>
+          <w:szCs w:val="24"/>
+        </w:rPr>
+        <w:t xml:space="preserve"> retrieved for each track using Spotify’s Web API.</w:t>
       </w:r>
     </w:p>
     <w:p>
@@ -528,7 +646,31 @@
           <w:sz w:val="24"/>
           <w:szCs w:val="24"/>
         </w:rPr>
-        <w:t>we will use in our model will be</w:t>
+        <w:t xml:space="preserve">we </w:t>
+      </w:r>
+      <w:r>
+        <w:rPr>
+          <w:rFonts w:ascii="Times New Roman" w:hAnsi="Times New Roman" w:cs="Times New Roman"/>
+          <w:sz w:val="24"/>
+          <w:szCs w:val="24"/>
+        </w:rPr>
+        <w:t>used</w:t>
+      </w:r>
+      <w:r>
+        <w:rPr>
+          <w:rFonts w:ascii="Times New Roman" w:hAnsi="Times New Roman" w:cs="Times New Roman"/>
+          <w:sz w:val="24"/>
+          <w:szCs w:val="24"/>
+        </w:rPr>
+        <w:t xml:space="preserve"> in our model </w:t>
+      </w:r>
+      <w:r>
+        <w:rPr>
+          <w:rFonts w:ascii="Times New Roman" w:hAnsi="Times New Roman" w:cs="Times New Roman"/>
+          <w:sz w:val="24"/>
+          <w:szCs w:val="24"/>
+        </w:rPr>
+        <w:t>were</w:t>
       </w:r>
       <w:r>
         <w:rPr>
@@ -560,25 +702,31 @@
           <w:sz w:val="24"/>
           <w:szCs w:val="24"/>
         </w:rPr>
-        <w:t xml:space="preserve">   </w:t>
-      </w:r>
-      <w:proofErr w:type="spellStart"/>
-      <w:r>
-        <w:rPr>
-          <w:rFonts w:ascii="Times New Roman" w:hAnsi="Times New Roman" w:cs="Times New Roman"/>
-          <w:sz w:val="24"/>
-          <w:szCs w:val="24"/>
-        </w:rPr>
-        <w:t>Duration_ms</w:t>
-      </w:r>
-      <w:proofErr w:type="spellEnd"/>
-      <w:r>
-        <w:rPr>
-          <w:rFonts w:ascii="Times New Roman" w:hAnsi="Times New Roman" w:cs="Times New Roman"/>
-          <w:sz w:val="24"/>
-          <w:szCs w:val="24"/>
-        </w:rPr>
-        <w:t xml:space="preserve"> is a measurement of the length of the track in milliseconds.  Explicit is a categorical variable that tells </w:t>
+        <w:t xml:space="preserve"> </w:t>
+      </w:r>
+      <w:r>
+        <w:rPr>
+          <w:rFonts w:ascii="Times New Roman" w:hAnsi="Times New Roman" w:cs="Times New Roman"/>
+          <w:sz w:val="24"/>
+          <w:szCs w:val="24"/>
+        </w:rPr>
+        <w:t>Some of the  more basic variables were taken directly from the track object returned from the API call.</w:t>
+      </w:r>
+      <w:r>
+        <w:rPr>
+          <w:rFonts w:ascii="Times New Roman" w:hAnsi="Times New Roman" w:cs="Times New Roman"/>
+          <w:sz w:val="24"/>
+          <w:szCs w:val="24"/>
+        </w:rPr>
+        <w:t xml:space="preserve">  </w:t>
+      </w:r>
+      <w:r>
+        <w:rPr>
+          <w:rFonts w:ascii="Times New Roman" w:hAnsi="Times New Roman" w:cs="Times New Roman"/>
+          <w:sz w:val="24"/>
+          <w:szCs w:val="24"/>
+        </w:rPr>
+        <w:t xml:space="preserve">Duration_ms is a measurement of the length of the track in milliseconds.  Explicit is a categorical variable that tells </w:t>
       </w:r>
       <w:r>
         <w:rPr>
@@ -610,7 +758,40 @@
           <w:sz w:val="24"/>
           <w:szCs w:val="24"/>
         </w:rPr>
-        <w:t>calculated by one of Spotify’s algorithms based on total plays and how recent those plays are.  Key is a categorical variable representing the musical key the track is estimated to be in, with 0 being C, 1 being C</w:t>
+        <w:t>calculated by one of Spotify’s algorithms based on total plays and how recent those plays are.  Key is a categorical variable representing the musical key the track is estimated to be in</w:t>
+      </w:r>
+      <w:r>
+        <w:rPr>
+          <w:rFonts w:ascii="Times New Roman" w:hAnsi="Times New Roman" w:cs="Times New Roman"/>
+          <w:sz w:val="24"/>
+          <w:szCs w:val="24"/>
+        </w:rPr>
+        <w:t xml:space="preserve"> for the majority of the </w:t>
+      </w:r>
+      <w:r>
+        <w:rPr>
+          <w:rFonts w:ascii="Times New Roman" w:hAnsi="Times New Roman" w:cs="Times New Roman"/>
+          <w:sz w:val="24"/>
+          <w:szCs w:val="24"/>
+        </w:rPr>
+        <w:t>track</w:t>
+      </w:r>
+      <w:r>
+        <w:rPr>
+          <w:rFonts w:ascii="Times New Roman" w:hAnsi="Times New Roman" w:cs="Times New Roman"/>
+          <w:sz w:val="24"/>
+          <w:szCs w:val="24"/>
+        </w:rPr>
+        <w:t xml:space="preserve">, with 0 </w:t>
+      </w:r>
+      <w:r>
+        <w:rPr>
+          <w:rFonts w:ascii="Times New Roman" w:hAnsi="Times New Roman" w:cs="Times New Roman"/>
+          <w:sz w:val="24"/>
+          <w:szCs w:val="24"/>
+        </w:rPr>
+        <w:lastRenderedPageBreak/>
+        <w:t>being C, 1 being C</w:t>
       </w:r>
       <w:r>
         <w:rPr>
@@ -666,24 +847,103 @@
           <w:sz w:val="24"/>
           <w:szCs w:val="24"/>
         </w:rPr>
-        <w:t xml:space="preserve"> is another categorical variable with 0 representing if the track is in a minor key and 1 if the track is in a major key.</w:t>
-      </w:r>
-      <w:r>
-        <w:rPr>
-          <w:rFonts w:ascii="Times New Roman" w:hAnsi="Times New Roman" w:cs="Times New Roman"/>
-          <w:sz w:val="24"/>
-          <w:szCs w:val="24"/>
-        </w:rPr>
-        <w:t xml:space="preserve">  Time_signature is an estimation </w:t>
-      </w:r>
-      <w:r>
-        <w:rPr>
-          <w:rFonts w:ascii="Times New Roman" w:hAnsi="Times New Roman" w:cs="Times New Roman"/>
-          <w:sz w:val="24"/>
-          <w:szCs w:val="24"/>
-        </w:rPr>
-        <w:lastRenderedPageBreak/>
-        <w:t>of how many beats are in each bar.</w:t>
+        <w:t xml:space="preserve"> is another categorical variable with 0 representing if the track is in a minor key</w:t>
+      </w:r>
+      <w:r>
+        <w:rPr>
+          <w:rFonts w:ascii="Times New Roman" w:hAnsi="Times New Roman" w:cs="Times New Roman"/>
+          <w:sz w:val="24"/>
+          <w:szCs w:val="24"/>
+        </w:rPr>
+        <w:t xml:space="preserve"> </w:t>
+      </w:r>
+      <w:r>
+        <w:rPr>
+          <w:rFonts w:ascii="Times New Roman" w:hAnsi="Times New Roman" w:cs="Times New Roman"/>
+          <w:sz w:val="24"/>
+          <w:szCs w:val="24"/>
+        </w:rPr>
+        <w:t>for the majority of the track</w:t>
+      </w:r>
+      <w:r>
+        <w:rPr>
+          <w:rFonts w:ascii="Times New Roman" w:hAnsi="Times New Roman" w:cs="Times New Roman"/>
+          <w:sz w:val="24"/>
+          <w:szCs w:val="24"/>
+        </w:rPr>
+        <w:t xml:space="preserve"> </w:t>
+      </w:r>
+      <w:r>
+        <w:rPr>
+          <w:rFonts w:ascii="Times New Roman" w:hAnsi="Times New Roman" w:cs="Times New Roman"/>
+          <w:sz w:val="24"/>
+          <w:szCs w:val="24"/>
+        </w:rPr>
+        <w:t>and 1 if the track is in a major key</w:t>
+      </w:r>
+      <w:r>
+        <w:rPr>
+          <w:rFonts w:ascii="Times New Roman" w:hAnsi="Times New Roman" w:cs="Times New Roman"/>
+          <w:sz w:val="24"/>
+          <w:szCs w:val="24"/>
+        </w:rPr>
+        <w:t xml:space="preserve"> </w:t>
+      </w:r>
+      <w:r>
+        <w:rPr>
+          <w:rFonts w:ascii="Times New Roman" w:hAnsi="Times New Roman" w:cs="Times New Roman"/>
+          <w:sz w:val="24"/>
+          <w:szCs w:val="24"/>
+        </w:rPr>
+        <w:t>for the majority of the track</w:t>
+      </w:r>
+      <w:r>
+        <w:rPr>
+          <w:rFonts w:ascii="Times New Roman" w:hAnsi="Times New Roman" w:cs="Times New Roman"/>
+          <w:sz w:val="24"/>
+          <w:szCs w:val="24"/>
+        </w:rPr>
+        <w:t>.</w:t>
+      </w:r>
+      <w:r>
+        <w:rPr>
+          <w:rFonts w:ascii="Times New Roman" w:hAnsi="Times New Roman" w:cs="Times New Roman"/>
+          <w:sz w:val="24"/>
+          <w:szCs w:val="24"/>
+        </w:rPr>
+        <w:t xml:space="preserve">  Time_signature is an estimation of how many beats are in each bar</w:t>
+      </w:r>
+      <w:r>
+        <w:rPr>
+          <w:rFonts w:ascii="Times New Roman" w:hAnsi="Times New Roman" w:cs="Times New Roman"/>
+          <w:sz w:val="24"/>
+          <w:szCs w:val="24"/>
+        </w:rPr>
+        <w:t xml:space="preserve"> </w:t>
+      </w:r>
+      <w:r>
+        <w:rPr>
+          <w:rFonts w:ascii="Times New Roman" w:hAnsi="Times New Roman" w:cs="Times New Roman"/>
+          <w:sz w:val="24"/>
+          <w:szCs w:val="24"/>
+        </w:rPr>
+        <w:t>for the majority of the</w:t>
+      </w:r>
+      <w:r>
+        <w:rPr>
+          <w:rFonts w:ascii="Times New Roman" w:hAnsi="Times New Roman" w:cs="Times New Roman"/>
+          <w:sz w:val="24"/>
+          <w:szCs w:val="24"/>
+        </w:rPr>
+        <w:t xml:space="preserve"> track</w:t>
+      </w:r>
+      <w:r>
+        <w:rPr>
+          <w:rFonts w:ascii="Times New Roman" w:hAnsi="Times New Roman" w:cs="Times New Roman"/>
+          <w:sz w:val="24"/>
+          <w:szCs w:val="24"/>
+        </w:rPr>
+        <w:t>.</w:t>
       </w:r>
       <w:r>
         <w:rPr>
@@ -747,6 +1007,427 @@
                 <pic:pic xmlns:pic="http://schemas.openxmlformats.org/drawingml/2006/picture">
                   <pic:nvPicPr>
                     <pic:cNvPr id="0" name="Picture 1"/>
+                    <pic:cNvPicPr>
+                      <a:picLocks noChangeAspect="1" noChangeArrowheads="1"/>
+                    </pic:cNvPicPr>
+                  </pic:nvPicPr>
+                  <pic:blipFill>
+                    <a:blip r:embed="rId6" cstate="print">
+                      <a:extLst>
+                        <a:ext uri="{28A0092B-C50C-407E-A947-70E740481C1C}">
+                          <a14:useLocalDpi xmlns:a14="http://schemas.microsoft.com/office/drawing/2010/main" val="0"/>
+                        </a:ext>
+                      </a:extLst>
+                    </a:blip>
+                    <a:srcRect/>
+                    <a:stretch>
+                      <a:fillRect/>
+                    </a:stretch>
+                  </pic:blipFill>
+                  <pic:spPr bwMode="auto">
+                    <a:xfrm>
+                      <a:off x="0" y="0"/>
+                      <a:ext cx="4562856" cy="1901952"/>
+                    </a:xfrm>
+                    <a:prstGeom prst="rect">
+                      <a:avLst/>
+                    </a:prstGeom>
+                    <a:noFill/>
+                    <a:ln>
+                      <a:noFill/>
+                    </a:ln>
+                  </pic:spPr>
+                </pic:pic>
+              </a:graphicData>
+            </a:graphic>
+          </wp:inline>
+        </w:drawing>
+      </w:r>
+      <w:r>
+        <w:rPr>
+          <w:rFonts w:ascii="Times New Roman" w:hAnsi="Times New Roman" w:cs="Times New Roman"/>
+          <w:sz w:val="24"/>
+          <w:szCs w:val="24"/>
+        </w:rPr>
+        <w:t xml:space="preserve">  </w:t>
+      </w:r>
+    </w:p>
+    <w:p>
+      <w:pPr>
+        <w:spacing w:after="100" w:afterAutospacing="1" w:line="480" w:lineRule="auto"/>
+        <w:rPr>
+          <w:rFonts w:ascii="Times New Roman" w:hAnsi="Times New Roman" w:cs="Times New Roman"/>
+          <w:sz w:val="24"/>
+          <w:szCs w:val="24"/>
+        </w:rPr>
+      </w:pPr>
+      <w:r>
+        <w:rPr>
+          <w:rFonts w:ascii="Times New Roman" w:hAnsi="Times New Roman" w:cs="Times New Roman"/>
+          <w:sz w:val="24"/>
+          <w:szCs w:val="24"/>
+        </w:rPr>
+        <w:t>Danceability is an estimate of how well suited a track is for dancing to</w:t>
+      </w:r>
+      <w:r>
+        <w:rPr>
+          <w:rFonts w:ascii="Times New Roman" w:hAnsi="Times New Roman" w:cs="Times New Roman"/>
+          <w:sz w:val="24"/>
+          <w:szCs w:val="24"/>
+        </w:rPr>
+        <w:t xml:space="preserve"> based on many attributes such as tempo, stability, and regularity</w:t>
+      </w:r>
+      <w:r>
+        <w:rPr>
+          <w:rFonts w:ascii="Times New Roman" w:hAnsi="Times New Roman" w:cs="Times New Roman"/>
+          <w:sz w:val="24"/>
+          <w:szCs w:val="24"/>
+        </w:rPr>
+        <w:t xml:space="preserve">, and has the distribution shown in </w:t>
+      </w:r>
+      <w:r>
+        <w:rPr>
+          <w:rFonts w:ascii="Times New Roman" w:hAnsi="Times New Roman" w:cs="Times New Roman"/>
+          <w:sz w:val="24"/>
+          <w:szCs w:val="24"/>
+        </w:rPr>
+        <w:t>following figure:</w:t>
+      </w:r>
+    </w:p>
+    <w:p>
+      <w:pPr>
+        <w:spacing w:after="100" w:afterAutospacing="1" w:line="480" w:lineRule="auto"/>
+        <w:rPr>
+          <w:rFonts w:ascii="Times New Roman" w:hAnsi="Times New Roman" w:cs="Times New Roman"/>
+          <w:sz w:val="24"/>
+          <w:szCs w:val="24"/>
+        </w:rPr>
+      </w:pPr>
+      <w:r>
+        <w:rPr>
+          <w:rFonts w:ascii="Times New Roman" w:hAnsi="Times New Roman" w:cs="Times New Roman"/>
+          <w:noProof/>
+          <w:sz w:val="24"/>
+          <w:szCs w:val="24"/>
+        </w:rPr>
+        <w:drawing>
+          <wp:inline distT="0" distB="0" distL="0" distR="0" wp14:anchorId="361AC449" wp14:editId="3BE8FAB0">
+            <wp:extent cx="4562856" cy="1901952"/>
+            <wp:effectExtent l="0" t="0" r="9525" b="3175"/>
+            <wp:docPr id="2" name="Picture 2"/>
+            <wp:cNvGraphicFramePr>
+              <a:graphicFrameLocks xmlns:a="http://schemas.openxmlformats.org/drawingml/2006/main" noChangeAspect="1"/>
+            </wp:cNvGraphicFramePr>
+            <a:graphic xmlns:a="http://schemas.openxmlformats.org/drawingml/2006/main">
+              <a:graphicData uri="http://schemas.openxmlformats.org/drawingml/2006/picture">
+                <pic:pic xmlns:pic="http://schemas.openxmlformats.org/drawingml/2006/picture">
+                  <pic:nvPicPr>
+                    <pic:cNvPr id="0" name="Picture 2"/>
+                    <pic:cNvPicPr>
+                      <a:picLocks noChangeAspect="1" noChangeArrowheads="1"/>
+                    </pic:cNvPicPr>
+                  </pic:nvPicPr>
+                  <pic:blipFill>
+                    <a:blip r:embed="rId7" cstate="print">
+                      <a:extLst>
+                        <a:ext uri="{28A0092B-C50C-407E-A947-70E740481C1C}">
+                          <a14:useLocalDpi xmlns:a14="http://schemas.microsoft.com/office/drawing/2010/main" val="0"/>
+                        </a:ext>
+                      </a:extLst>
+                    </a:blip>
+                    <a:srcRect/>
+                    <a:stretch>
+                      <a:fillRect/>
+                    </a:stretch>
+                  </pic:blipFill>
+                  <pic:spPr bwMode="auto">
+                    <a:xfrm>
+                      <a:off x="0" y="0"/>
+                      <a:ext cx="4562856" cy="1901952"/>
+                    </a:xfrm>
+                    <a:prstGeom prst="rect">
+                      <a:avLst/>
+                    </a:prstGeom>
+                    <a:noFill/>
+                    <a:ln>
+                      <a:noFill/>
+                    </a:ln>
+                  </pic:spPr>
+                </pic:pic>
+              </a:graphicData>
+            </a:graphic>
+          </wp:inline>
+        </w:drawing>
+      </w:r>
+    </w:p>
+    <w:p>
+      <w:pPr>
+        <w:spacing w:after="100" w:afterAutospacing="1" w:line="480" w:lineRule="auto"/>
+        <w:rPr>
+          <w:rFonts w:ascii="Times New Roman" w:hAnsi="Times New Roman" w:cs="Times New Roman"/>
+          <w:sz w:val="24"/>
+          <w:szCs w:val="24"/>
+        </w:rPr>
+      </w:pPr>
+      <w:r>
+        <w:rPr>
+          <w:rFonts w:ascii="Times New Roman" w:hAnsi="Times New Roman" w:cs="Times New Roman"/>
+          <w:sz w:val="24"/>
+          <w:szCs w:val="24"/>
+        </w:rPr>
+        <w:lastRenderedPageBreak/>
+        <w:t xml:space="preserve">Since danceability is in part based on tempo there will likely be high covariance between these two variables.  </w:t>
+      </w:r>
+      <w:r>
+        <w:rPr>
+          <w:rFonts w:ascii="Times New Roman" w:hAnsi="Times New Roman" w:cs="Times New Roman"/>
+          <w:sz w:val="24"/>
+          <w:szCs w:val="24"/>
+        </w:rPr>
+        <w:t>Energy</w:t>
+      </w:r>
+      <w:r>
+        <w:rPr>
+          <w:rFonts w:ascii="Times New Roman" w:hAnsi="Times New Roman" w:cs="Times New Roman"/>
+          <w:sz w:val="24"/>
+          <w:szCs w:val="24"/>
+        </w:rPr>
+        <w:t xml:space="preserve"> </w:t>
+      </w:r>
+      <w:r>
+        <w:rPr>
+          <w:rFonts w:ascii="Times New Roman" w:hAnsi="Times New Roman" w:cs="Times New Roman"/>
+          <w:sz w:val="24"/>
+          <w:szCs w:val="24"/>
+        </w:rPr>
+        <w:t>is an estimate of the intensity of the track</w:t>
+      </w:r>
+      <w:r>
+        <w:rPr>
+          <w:rFonts w:ascii="Times New Roman" w:hAnsi="Times New Roman" w:cs="Times New Roman"/>
+          <w:sz w:val="24"/>
+          <w:szCs w:val="24"/>
+        </w:rPr>
+        <w:t xml:space="preserve"> based on attributes such as entropy, timbre, and loudness</w:t>
+      </w:r>
+      <w:r>
+        <w:rPr>
+          <w:rFonts w:ascii="Times New Roman" w:hAnsi="Times New Roman" w:cs="Times New Roman"/>
+          <w:sz w:val="24"/>
+          <w:szCs w:val="24"/>
+        </w:rPr>
+        <w:t>, and has the distribution featured in</w:t>
+      </w:r>
+      <w:r>
+        <w:rPr>
+          <w:rFonts w:ascii="Times New Roman" w:hAnsi="Times New Roman" w:cs="Times New Roman"/>
+          <w:sz w:val="24"/>
+          <w:szCs w:val="24"/>
+        </w:rPr>
+        <w:t xml:space="preserve"> the following figure:</w:t>
+      </w:r>
+    </w:p>
+    <w:p>
+      <w:pPr>
+        <w:spacing w:after="100" w:afterAutospacing="1" w:line="480" w:lineRule="auto"/>
+        <w:rPr>
+          <w:rFonts w:ascii="Times New Roman" w:hAnsi="Times New Roman" w:cs="Times New Roman"/>
+          <w:sz w:val="24"/>
+          <w:szCs w:val="24"/>
+        </w:rPr>
+      </w:pPr>
+      <w:r>
+        <w:rPr>
+          <w:rFonts w:ascii="Times New Roman" w:hAnsi="Times New Roman" w:cs="Times New Roman"/>
+          <w:noProof/>
+          <w:sz w:val="24"/>
+          <w:szCs w:val="24"/>
+        </w:rPr>
+        <w:drawing>
+          <wp:inline distT="0" distB="0" distL="0" distR="0" wp14:anchorId="17CB044E" wp14:editId="6270E945">
+            <wp:extent cx="4562856" cy="1901952"/>
+            <wp:effectExtent l="0" t="0" r="9525" b="3175"/>
+            <wp:docPr id="3" name="Picture 3"/>
+            <wp:cNvGraphicFramePr>
+              <a:graphicFrameLocks xmlns:a="http://schemas.openxmlformats.org/drawingml/2006/main" noChangeAspect="1"/>
+            </wp:cNvGraphicFramePr>
+            <a:graphic xmlns:a="http://schemas.openxmlformats.org/drawingml/2006/main">
+              <a:graphicData uri="http://schemas.openxmlformats.org/drawingml/2006/picture">
+                <pic:pic xmlns:pic="http://schemas.openxmlformats.org/drawingml/2006/picture">
+                  <pic:nvPicPr>
+                    <pic:cNvPr id="0" name="Picture 3"/>
+                    <pic:cNvPicPr>
+                      <a:picLocks noChangeAspect="1" noChangeArrowheads="1"/>
+                    </pic:cNvPicPr>
+                  </pic:nvPicPr>
+                  <pic:blipFill>
+                    <a:blip r:embed="rId8" cstate="print">
+                      <a:extLst>
+                        <a:ext uri="{28A0092B-C50C-407E-A947-70E740481C1C}">
+                          <a14:useLocalDpi xmlns:a14="http://schemas.microsoft.com/office/drawing/2010/main" val="0"/>
+                        </a:ext>
+                      </a:extLst>
+                    </a:blip>
+                    <a:srcRect/>
+                    <a:stretch>
+                      <a:fillRect/>
+                    </a:stretch>
+                  </pic:blipFill>
+                  <pic:spPr bwMode="auto">
+                    <a:xfrm>
+                      <a:off x="0" y="0"/>
+                      <a:ext cx="4562856" cy="1901952"/>
+                    </a:xfrm>
+                    <a:prstGeom prst="rect">
+                      <a:avLst/>
+                    </a:prstGeom>
+                    <a:noFill/>
+                    <a:ln>
+                      <a:noFill/>
+                    </a:ln>
+                  </pic:spPr>
+                </pic:pic>
+              </a:graphicData>
+            </a:graphic>
+          </wp:inline>
+        </w:drawing>
+      </w:r>
+    </w:p>
+    <w:p>
+      <w:pPr>
+        <w:spacing w:after="100" w:afterAutospacing="1" w:line="480" w:lineRule="auto"/>
+        <w:rPr>
+          <w:rFonts w:ascii="Times New Roman" w:hAnsi="Times New Roman" w:cs="Times New Roman"/>
+          <w:sz w:val="24"/>
+          <w:szCs w:val="24"/>
+        </w:rPr>
+      </w:pPr>
+      <w:r>
+        <w:rPr>
+          <w:rFonts w:ascii="Times New Roman" w:hAnsi="Times New Roman" w:cs="Times New Roman"/>
+          <w:sz w:val="24"/>
+          <w:szCs w:val="24"/>
+        </w:rPr>
+        <w:t xml:space="preserve">Since </w:t>
+      </w:r>
+      <w:r>
+        <w:rPr>
+          <w:rFonts w:ascii="Times New Roman" w:hAnsi="Times New Roman" w:cs="Times New Roman"/>
+          <w:sz w:val="24"/>
+          <w:szCs w:val="24"/>
+        </w:rPr>
+        <w:t>energy</w:t>
+      </w:r>
+      <w:r>
+        <w:rPr>
+          <w:rFonts w:ascii="Times New Roman" w:hAnsi="Times New Roman" w:cs="Times New Roman"/>
+          <w:sz w:val="24"/>
+          <w:szCs w:val="24"/>
+        </w:rPr>
+        <w:t xml:space="preserve"> is in part based on </w:t>
+      </w:r>
+      <w:r>
+        <w:rPr>
+          <w:rFonts w:ascii="Times New Roman" w:hAnsi="Times New Roman" w:cs="Times New Roman"/>
+          <w:sz w:val="24"/>
+          <w:szCs w:val="24"/>
+        </w:rPr>
+        <w:t>loudness</w:t>
+      </w:r>
+      <w:r>
+        <w:rPr>
+          <w:rFonts w:ascii="Times New Roman" w:hAnsi="Times New Roman" w:cs="Times New Roman"/>
+          <w:sz w:val="24"/>
+          <w:szCs w:val="24"/>
+        </w:rPr>
+        <w:t xml:space="preserve"> there will likely be high covariance between these two variables.</w:t>
+      </w:r>
+      <w:r>
+        <w:rPr>
+          <w:rFonts w:ascii="Times New Roman" w:hAnsi="Times New Roman" w:cs="Times New Roman"/>
+          <w:sz w:val="24"/>
+          <w:szCs w:val="24"/>
+        </w:rPr>
+        <w:t xml:space="preserve">  </w:t>
+      </w:r>
+      <w:r>
+        <w:rPr>
+          <w:rFonts w:ascii="Times New Roman" w:hAnsi="Times New Roman" w:cs="Times New Roman"/>
+          <w:sz w:val="24"/>
+          <w:szCs w:val="24"/>
+        </w:rPr>
+        <w:t xml:space="preserve">Instrumentalness is a confidence measure of </w:t>
+      </w:r>
+      <w:r>
+        <w:rPr>
+          <w:rFonts w:ascii="Times New Roman" w:hAnsi="Times New Roman" w:cs="Times New Roman"/>
+          <w:sz w:val="24"/>
+          <w:szCs w:val="24"/>
+        </w:rPr>
+        <w:t>whether</w:t>
+      </w:r>
+      <w:r>
+        <w:rPr>
+          <w:rFonts w:ascii="Times New Roman" w:hAnsi="Times New Roman" w:cs="Times New Roman"/>
+          <w:sz w:val="24"/>
+          <w:szCs w:val="24"/>
+        </w:rPr>
+        <w:t xml:space="preserve"> the track contains</w:t>
+      </w:r>
+      <w:r>
+        <w:rPr>
+          <w:rFonts w:ascii="Times New Roman" w:hAnsi="Times New Roman" w:cs="Times New Roman"/>
+          <w:sz w:val="24"/>
+          <w:szCs w:val="24"/>
+        </w:rPr>
+        <w:t xml:space="preserve"> no</w:t>
+      </w:r>
+      <w:r>
+        <w:rPr>
+          <w:rFonts w:ascii="Times New Roman" w:hAnsi="Times New Roman" w:cs="Times New Roman"/>
+          <w:sz w:val="24"/>
+          <w:szCs w:val="24"/>
+        </w:rPr>
+        <w:t xml:space="preserve"> vocals and has a very skewed distribution represented by </w:t>
+      </w:r>
+      <w:r>
+        <w:rPr>
+          <w:rFonts w:ascii="Times New Roman" w:hAnsi="Times New Roman" w:cs="Times New Roman"/>
+          <w:sz w:val="24"/>
+          <w:szCs w:val="24"/>
+        </w:rPr>
+        <w:t>the following figure:</w:t>
+      </w:r>
+    </w:p>
+    <w:p>
+      <w:pPr>
+        <w:spacing w:after="100" w:afterAutospacing="1" w:line="480" w:lineRule="auto"/>
+        <w:rPr>
+          <w:rFonts w:ascii="Times New Roman" w:hAnsi="Times New Roman" w:cs="Times New Roman"/>
+          <w:sz w:val="24"/>
+          <w:szCs w:val="24"/>
+        </w:rPr>
+      </w:pPr>
+      <w:r>
+        <w:rPr>
+          <w:rFonts w:ascii="Times New Roman" w:hAnsi="Times New Roman" w:cs="Times New Roman"/>
+          <w:noProof/>
+          <w:sz w:val="24"/>
+          <w:szCs w:val="24"/>
+        </w:rPr>
+        <w:drawing>
+          <wp:inline distT="0" distB="0" distL="0" distR="0" wp14:anchorId="54585002" wp14:editId="5B0241A7">
+            <wp:extent cx="4562856" cy="1901952"/>
+            <wp:effectExtent l="0" t="0" r="9525" b="3175"/>
+            <wp:docPr id="4" name="Picture 4"/>
+            <wp:cNvGraphicFramePr>
+              <a:graphicFrameLocks xmlns:a="http://schemas.openxmlformats.org/drawingml/2006/main" noChangeAspect="1"/>
+            </wp:cNvGraphicFramePr>
+            <a:graphic xmlns:a="http://schemas.openxmlformats.org/drawingml/2006/main">
+              <a:graphicData uri="http://schemas.openxmlformats.org/drawingml/2006/picture">
+                <pic:pic xmlns:pic="http://schemas.openxmlformats.org/drawingml/2006/picture">
+                  <pic:nvPicPr>
+                    <pic:cNvPr id="0" name="Picture 4"/>
                     <pic:cNvPicPr>
                       <a:picLocks noChangeAspect="1" noChangeArrowheads="1"/>
                     </pic:cNvPicPr>
@@ -783,14 +1464,6 @@
           </wp:inline>
         </w:drawing>
       </w:r>
-      <w:r>
-        <w:rPr>
-          <w:rFonts w:ascii="Times New Roman" w:hAnsi="Times New Roman" w:cs="Times New Roman"/>
-          <w:sz w:val="24"/>
-          <w:szCs w:val="24"/>
-        </w:rPr>
-        <w:t xml:space="preserve">  </w:t>
-      </w:r>
     </w:p>
     <w:p>
       <w:pPr>
@@ -807,15 +1480,47 @@
           <w:sz w:val="24"/>
           <w:szCs w:val="24"/>
         </w:rPr>
-        <w:t xml:space="preserve">Danceability is an estimate of how well suited a track is for dancing to, and has the distribution shown in </w:t>
-      </w:r>
-      <w:r>
-        <w:rPr>
-          <w:rFonts w:ascii="Times New Roman" w:hAnsi="Times New Roman" w:cs="Times New Roman"/>
-          <w:sz w:val="24"/>
-          <w:szCs w:val="24"/>
-        </w:rPr>
-        <w:t>following figure:</w:t>
+        <w:t xml:space="preserve">Liveness is a confidence measure of </w:t>
+      </w:r>
+      <w:r>
+        <w:rPr>
+          <w:rFonts w:ascii="Times New Roman" w:hAnsi="Times New Roman" w:cs="Times New Roman"/>
+          <w:sz w:val="24"/>
+          <w:szCs w:val="24"/>
+        </w:rPr>
+        <w:t>whether</w:t>
+      </w:r>
+      <w:r>
+        <w:rPr>
+          <w:rFonts w:ascii="Times New Roman" w:hAnsi="Times New Roman" w:cs="Times New Roman"/>
+          <w:sz w:val="24"/>
+          <w:szCs w:val="24"/>
+        </w:rPr>
+        <w:t xml:space="preserve"> there is a live audience in the </w:t>
+      </w:r>
+      <w:r>
+        <w:rPr>
+          <w:rFonts w:ascii="Times New Roman" w:hAnsi="Times New Roman" w:cs="Times New Roman"/>
+          <w:sz w:val="24"/>
+          <w:szCs w:val="24"/>
+        </w:rPr>
+        <w:t>recording and</w:t>
+      </w:r>
+      <w:r>
+        <w:rPr>
+          <w:rFonts w:ascii="Times New Roman" w:hAnsi="Times New Roman" w:cs="Times New Roman"/>
+          <w:sz w:val="24"/>
+          <w:szCs w:val="24"/>
+        </w:rPr>
+        <w:t xml:space="preserve"> has the distribution in </w:t>
+      </w:r>
+      <w:r>
+        <w:rPr>
+          <w:rFonts w:ascii="Times New Roman" w:hAnsi="Times New Roman" w:cs="Times New Roman"/>
+          <w:sz w:val="24"/>
+          <w:szCs w:val="24"/>
+        </w:rPr>
+        <w:t>the following figure:</w:t>
       </w:r>
     </w:p>
     <w:p>
@@ -834,11 +1539,12 @@
           <w:sz w:val="24"/>
           <w:szCs w:val="24"/>
         </w:rPr>
+        <w:lastRenderedPageBreak/>
         <w:drawing>
-          <wp:inline distT="0" distB="0" distL="0" distR="0" wp14:anchorId="361AC449" wp14:editId="3BE8FAB0">
+          <wp:inline distT="0" distB="0" distL="0" distR="0" wp14:anchorId="0036BCD3" wp14:editId="4EF69848">
             <wp:extent cx="4562856" cy="1901952"/>
             <wp:effectExtent l="0" t="0" r="9525" b="3175"/>
-            <wp:docPr id="2" name="Picture 2"/>
+            <wp:docPr id="5" name="Picture 5"/>
             <wp:cNvGraphicFramePr>
               <a:graphicFrameLocks xmlns:a="http://schemas.openxmlformats.org/drawingml/2006/main" noChangeAspect="1"/>
             </wp:cNvGraphicFramePr>
@@ -846,7 +1552,7 @@
               <a:graphicData uri="http://schemas.openxmlformats.org/drawingml/2006/picture">
                 <pic:pic xmlns:pic="http://schemas.openxmlformats.org/drawingml/2006/picture">
                   <pic:nvPicPr>
-                    <pic:cNvPr id="0" name="Picture 2"/>
+                    <pic:cNvPr id="0" name="Picture 5"/>
                     <pic:cNvPicPr>
                       <a:picLocks noChangeAspect="1" noChangeArrowheads="1"/>
                     </pic:cNvPicPr>
@@ -899,31 +1605,15 @@
           <w:sz w:val="24"/>
           <w:szCs w:val="24"/>
         </w:rPr>
-        <w:t>Energy</w:t>
-      </w:r>
-      <w:r>
-        <w:rPr>
-          <w:rFonts w:ascii="Times New Roman" w:hAnsi="Times New Roman" w:cs="Times New Roman"/>
-          <w:sz w:val="24"/>
-          <w:szCs w:val="24"/>
-        </w:rPr>
-        <w:t xml:space="preserve"> </w:t>
-      </w:r>
-      <w:r>
-        <w:rPr>
-          <w:rFonts w:ascii="Times New Roman" w:hAnsi="Times New Roman" w:cs="Times New Roman"/>
-          <w:sz w:val="24"/>
-          <w:szCs w:val="24"/>
-        </w:rPr>
-        <w:t>is an estimate of the intensity of the track, and has the distribution featured in</w:t>
-      </w:r>
-      <w:r>
-        <w:rPr>
-          <w:rFonts w:ascii="Times New Roman" w:hAnsi="Times New Roman" w:cs="Times New Roman"/>
-          <w:sz w:val="24"/>
-          <w:szCs w:val="24"/>
-        </w:rPr>
-        <w:t xml:space="preserve"> the following figure:</w:t>
+        <w:t xml:space="preserve">Loudness is the measure of the average decibel value of the track and has the distribution in </w:t>
+      </w:r>
+      <w:r>
+        <w:rPr>
+          <w:rFonts w:ascii="Times New Roman" w:hAnsi="Times New Roman" w:cs="Times New Roman"/>
+          <w:sz w:val="24"/>
+          <w:szCs w:val="24"/>
+        </w:rPr>
+        <w:t>the following figure:</w:t>
       </w:r>
     </w:p>
     <w:p>
@@ -942,12 +1632,11 @@
           <w:sz w:val="24"/>
           <w:szCs w:val="24"/>
         </w:rPr>
-        <w:lastRenderedPageBreak/>
         <w:drawing>
-          <wp:inline distT="0" distB="0" distL="0" distR="0" wp14:anchorId="17CB044E" wp14:editId="6270E945">
+          <wp:inline distT="0" distB="0" distL="0" distR="0" wp14:anchorId="611B3453" wp14:editId="6BB34EA8">
             <wp:extent cx="4562856" cy="1901952"/>
             <wp:effectExtent l="0" t="0" r="9525" b="3175"/>
-            <wp:docPr id="3" name="Picture 3"/>
+            <wp:docPr id="6" name="Picture 6"/>
             <wp:cNvGraphicFramePr>
               <a:graphicFrameLocks xmlns:a="http://schemas.openxmlformats.org/drawingml/2006/main" noChangeAspect="1"/>
             </wp:cNvGraphicFramePr>
@@ -955,7 +1644,7 @@
               <a:graphicData uri="http://schemas.openxmlformats.org/drawingml/2006/picture">
                 <pic:pic xmlns:pic="http://schemas.openxmlformats.org/drawingml/2006/picture">
                   <pic:nvPicPr>
-                    <pic:cNvPr id="0" name="Picture 3"/>
+                    <pic:cNvPr id="0" name="Picture 6"/>
                     <pic:cNvPicPr>
                       <a:picLocks noChangeAspect="1" noChangeArrowheads="1"/>
                     </pic:cNvPicPr>
@@ -1008,23 +1697,7 @@
           <w:sz w:val="24"/>
           <w:szCs w:val="24"/>
         </w:rPr>
-        <w:t xml:space="preserve">Instrumentalness is a confidence measure of </w:t>
-      </w:r>
-      <w:r>
-        <w:rPr>
-          <w:rFonts w:ascii="Times New Roman" w:hAnsi="Times New Roman" w:cs="Times New Roman"/>
-          <w:sz w:val="24"/>
-          <w:szCs w:val="24"/>
-        </w:rPr>
-        <w:t>whether</w:t>
-      </w:r>
-      <w:r>
-        <w:rPr>
-          <w:rFonts w:ascii="Times New Roman" w:hAnsi="Times New Roman" w:cs="Times New Roman"/>
-          <w:sz w:val="24"/>
-          <w:szCs w:val="24"/>
-        </w:rPr>
-        <w:t xml:space="preserve"> the track contains vocals and has a very skewed distribution represented by </w:t>
+        <w:t xml:space="preserve">Speechiness represents the exclusivity of speech in the track, and high values are almost entirely speech while low values contain little speech but possibly sung words.  It has the distribution featured in </w:t>
       </w:r>
       <w:r>
         <w:rPr>
@@ -1051,11 +1724,12 @@
           <w:sz w:val="24"/>
           <w:szCs w:val="24"/>
         </w:rPr>
+        <w:lastRenderedPageBreak/>
         <w:drawing>
-          <wp:inline distT="0" distB="0" distL="0" distR="0" wp14:anchorId="54585002" wp14:editId="5B0241A7">
+          <wp:inline distT="0" distB="0" distL="0" distR="0" wp14:anchorId="56CC32D3" wp14:editId="72C6A449">
             <wp:extent cx="4562856" cy="1901952"/>
             <wp:effectExtent l="0" t="0" r="9525" b="3175"/>
-            <wp:docPr id="4" name="Picture 4"/>
+            <wp:docPr id="7" name="Picture 7"/>
             <wp:cNvGraphicFramePr>
               <a:graphicFrameLocks xmlns:a="http://schemas.openxmlformats.org/drawingml/2006/main" noChangeAspect="1"/>
             </wp:cNvGraphicFramePr>
@@ -1063,7 +1737,7 @@
               <a:graphicData uri="http://schemas.openxmlformats.org/drawingml/2006/picture">
                 <pic:pic xmlns:pic="http://schemas.openxmlformats.org/drawingml/2006/picture">
                   <pic:nvPicPr>
-                    <pic:cNvPr id="0" name="Picture 4"/>
+                    <pic:cNvPr id="0" name="Picture 7"/>
                     <pic:cNvPicPr>
                       <a:picLocks noChangeAspect="1" noChangeArrowheads="1"/>
                     </pic:cNvPicPr>
@@ -1116,39 +1790,7 @@
           <w:sz w:val="24"/>
           <w:szCs w:val="24"/>
         </w:rPr>
-        <w:t xml:space="preserve">Liveness is a confidence measure of </w:t>
-      </w:r>
-      <w:r>
-        <w:rPr>
-          <w:rFonts w:ascii="Times New Roman" w:hAnsi="Times New Roman" w:cs="Times New Roman"/>
-          <w:sz w:val="24"/>
-          <w:szCs w:val="24"/>
-        </w:rPr>
-        <w:t>whether</w:t>
-      </w:r>
-      <w:r>
-        <w:rPr>
-          <w:rFonts w:ascii="Times New Roman" w:hAnsi="Times New Roman" w:cs="Times New Roman"/>
-          <w:sz w:val="24"/>
-          <w:szCs w:val="24"/>
-        </w:rPr>
-        <w:t xml:space="preserve"> there is a live audience in the </w:t>
-      </w:r>
-      <w:r>
-        <w:rPr>
-          <w:rFonts w:ascii="Times New Roman" w:hAnsi="Times New Roman" w:cs="Times New Roman"/>
-          <w:sz w:val="24"/>
-          <w:szCs w:val="24"/>
-        </w:rPr>
-        <w:t>recording and</w:t>
-      </w:r>
-      <w:r>
-        <w:rPr>
-          <w:rFonts w:ascii="Times New Roman" w:hAnsi="Times New Roman" w:cs="Times New Roman"/>
-          <w:sz w:val="24"/>
-          <w:szCs w:val="24"/>
-        </w:rPr>
-        <w:t xml:space="preserve"> has the distribution in </w:t>
+        <w:t xml:space="preserve">Valence is a measure of the “happiness” of a song and has the distribution in </w:t>
       </w:r>
       <w:r>
         <w:rPr>
@@ -1176,10 +1818,10 @@
           <w:szCs w:val="24"/>
         </w:rPr>
         <w:drawing>
-          <wp:inline distT="0" distB="0" distL="0" distR="0" wp14:anchorId="0036BCD3" wp14:editId="4EF69848">
+          <wp:inline distT="0" distB="0" distL="0" distR="0" wp14:anchorId="1456A4BD" wp14:editId="5AFAA899">
             <wp:extent cx="4562856" cy="1901952"/>
             <wp:effectExtent l="0" t="0" r="9525" b="3175"/>
-            <wp:docPr id="5" name="Picture 5"/>
+            <wp:docPr id="10" name="Picture 10"/>
             <wp:cNvGraphicFramePr>
               <a:graphicFrameLocks xmlns:a="http://schemas.openxmlformats.org/drawingml/2006/main" noChangeAspect="1"/>
             </wp:cNvGraphicFramePr>
@@ -1187,7 +1829,7 @@
               <a:graphicData uri="http://schemas.openxmlformats.org/drawingml/2006/picture">
                 <pic:pic xmlns:pic="http://schemas.openxmlformats.org/drawingml/2006/picture">
                   <pic:nvPicPr>
-                    <pic:cNvPr id="0" name="Picture 5"/>
+                    <pic:cNvPr id="0" name="Picture 10"/>
                     <pic:cNvPicPr>
                       <a:picLocks noChangeAspect="1" noChangeArrowheads="1"/>
                     </pic:cNvPicPr>
@@ -1240,8 +1882,23 @@
           <w:sz w:val="24"/>
           <w:szCs w:val="24"/>
         </w:rPr>
-        <w:lastRenderedPageBreak/>
-        <w:t xml:space="preserve">Loudness is the measure of the average decibel value of the track and has the distribution in </w:t>
+        <w:t>Finally, tempo is the estimated</w:t>
+      </w:r>
+      <w:r>
+        <w:rPr>
+          <w:rFonts w:ascii="Times New Roman" w:hAnsi="Times New Roman" w:cs="Times New Roman"/>
+          <w:sz w:val="24"/>
+          <w:szCs w:val="24"/>
+        </w:rPr>
+        <w:t xml:space="preserve"> average</w:t>
+      </w:r>
+      <w:r>
+        <w:rPr>
+          <w:rFonts w:ascii="Times New Roman" w:hAnsi="Times New Roman" w:cs="Times New Roman"/>
+          <w:sz w:val="24"/>
+          <w:szCs w:val="24"/>
+        </w:rPr>
+        <w:t xml:space="preserve"> beats per minute of the track and has the distribution in </w:t>
       </w:r>
       <w:r>
         <w:rPr>
@@ -1268,11 +1925,20 @@
           <w:sz w:val="24"/>
           <w:szCs w:val="24"/>
         </w:rPr>
+        <w:t xml:space="preserve"> </w:t>
+      </w:r>
+      <w:r>
+        <w:rPr>
+          <w:rFonts w:ascii="Times New Roman" w:hAnsi="Times New Roman" w:cs="Times New Roman"/>
+          <w:noProof/>
+          <w:sz w:val="24"/>
+          <w:szCs w:val="24"/>
+        </w:rPr>
         <w:drawing>
-          <wp:inline distT="0" distB="0" distL="0" distR="0" wp14:anchorId="611B3453" wp14:editId="6BB34EA8">
+          <wp:inline distT="0" distB="0" distL="0" distR="0" wp14:anchorId="2B861A7B" wp14:editId="52B29D99">
             <wp:extent cx="4562856" cy="1901952"/>
             <wp:effectExtent l="0" t="0" r="9525" b="3175"/>
-            <wp:docPr id="6" name="Picture 6"/>
+            <wp:docPr id="9" name="Picture 9"/>
             <wp:cNvGraphicFramePr>
               <a:graphicFrameLocks xmlns:a="http://schemas.openxmlformats.org/drawingml/2006/main" noChangeAspect="1"/>
             </wp:cNvGraphicFramePr>
@@ -1280,7 +1946,7 @@
               <a:graphicData uri="http://schemas.openxmlformats.org/drawingml/2006/picture">
                 <pic:pic xmlns:pic="http://schemas.openxmlformats.org/drawingml/2006/picture">
                   <pic:nvPicPr>
-                    <pic:cNvPr id="0" name="Picture 6"/>
+                    <pic:cNvPr id="0" name="Picture 9"/>
                     <pic:cNvPicPr>
                       <a:picLocks noChangeAspect="1" noChangeArrowheads="1"/>
                     </pic:cNvPicPr>
@@ -1333,15 +1999,267 @@
           <w:sz w:val="24"/>
           <w:szCs w:val="24"/>
         </w:rPr>
-        <w:t xml:space="preserve">Speechiness represents the exclusivity of speech in the track, and high values are almost entirely speech while low values contain little speech but possibly sung words.  It has the distribution featured in </w:t>
-      </w:r>
-      <w:r>
-        <w:rPr>
-          <w:rFonts w:ascii="Times New Roman" w:hAnsi="Times New Roman" w:cs="Times New Roman"/>
-          <w:sz w:val="24"/>
-          <w:szCs w:val="24"/>
-        </w:rPr>
-        <w:t>the following figure:</w:t>
+        <w:lastRenderedPageBreak/>
+        <w:tab/>
+        <w:t xml:space="preserve">The data for this study </w:t>
+      </w:r>
+      <w:r>
+        <w:rPr>
+          <w:rFonts w:ascii="Times New Roman" w:hAnsi="Times New Roman" w:cs="Times New Roman"/>
+          <w:sz w:val="24"/>
+          <w:szCs w:val="24"/>
+        </w:rPr>
+        <w:t>was</w:t>
+      </w:r>
+      <w:r>
+        <w:rPr>
+          <w:rFonts w:ascii="Times New Roman" w:hAnsi="Times New Roman" w:cs="Times New Roman"/>
+          <w:sz w:val="24"/>
+          <w:szCs w:val="24"/>
+        </w:rPr>
+        <w:t xml:space="preserve"> collected with a python script which </w:t>
+      </w:r>
+      <w:r>
+        <w:rPr>
+          <w:rFonts w:ascii="Times New Roman" w:hAnsi="Times New Roman" w:cs="Times New Roman"/>
+          <w:sz w:val="24"/>
+          <w:szCs w:val="24"/>
+        </w:rPr>
+        <w:t xml:space="preserve">can be found in the file “Data Scraper.py” on this project’s GitHub page.  </w:t>
+      </w:r>
+      <w:r>
+        <w:rPr>
+          <w:rFonts w:ascii="Times New Roman" w:hAnsi="Times New Roman" w:cs="Times New Roman"/>
+          <w:sz w:val="24"/>
+          <w:szCs w:val="24"/>
+        </w:rPr>
+        <w:t xml:space="preserve">The script </w:t>
+      </w:r>
+      <w:r>
+        <w:rPr>
+          <w:rFonts w:ascii="Times New Roman" w:hAnsi="Times New Roman" w:cs="Times New Roman"/>
+          <w:sz w:val="24"/>
+          <w:szCs w:val="24"/>
+        </w:rPr>
+        <w:t>parse</w:t>
+      </w:r>
+      <w:r>
+        <w:rPr>
+          <w:rFonts w:ascii="Times New Roman" w:hAnsi="Times New Roman" w:cs="Times New Roman"/>
+          <w:sz w:val="24"/>
+          <w:szCs w:val="24"/>
+        </w:rPr>
+        <w:t>d</w:t>
+      </w:r>
+      <w:r>
+        <w:rPr>
+          <w:rFonts w:ascii="Times New Roman" w:hAnsi="Times New Roman" w:cs="Times New Roman"/>
+          <w:sz w:val="24"/>
+          <w:szCs w:val="24"/>
+        </w:rPr>
+        <w:t xml:space="preserve"> the entire </w:t>
+      </w:r>
+      <w:r>
+        <w:rPr>
+          <w:rFonts w:ascii="Times New Roman" w:hAnsi="Times New Roman" w:cs="Times New Roman"/>
+          <w:sz w:val="24"/>
+          <w:szCs w:val="24"/>
+        </w:rPr>
+        <w:t xml:space="preserve">Spotify </w:t>
+      </w:r>
+      <w:r>
+        <w:rPr>
+          <w:rFonts w:ascii="Times New Roman" w:hAnsi="Times New Roman" w:cs="Times New Roman"/>
+          <w:sz w:val="24"/>
+          <w:szCs w:val="24"/>
+        </w:rPr>
+        <w:t>library</w:t>
+      </w:r>
+      <w:r>
+        <w:rPr>
+          <w:rFonts w:ascii="Times New Roman" w:hAnsi="Times New Roman" w:cs="Times New Roman"/>
+          <w:sz w:val="24"/>
+          <w:szCs w:val="24"/>
+        </w:rPr>
+        <w:t xml:space="preserve"> of Frank Pasqualini and got </w:t>
+      </w:r>
+      <w:r>
+        <w:rPr>
+          <w:rFonts w:ascii="Times New Roman" w:hAnsi="Times New Roman" w:cs="Times New Roman"/>
+          <w:sz w:val="24"/>
+          <w:szCs w:val="24"/>
+        </w:rPr>
+        <w:t xml:space="preserve">the audio features for </w:t>
+      </w:r>
+      <w:r>
+        <w:rPr>
+          <w:rFonts w:ascii="Times New Roman" w:hAnsi="Times New Roman" w:cs="Times New Roman"/>
+          <w:sz w:val="24"/>
+          <w:szCs w:val="24"/>
+        </w:rPr>
+        <w:t>a random sample of 1000 songs</w:t>
+      </w:r>
+      <w:r>
+        <w:rPr>
+          <w:rFonts w:ascii="Times New Roman" w:hAnsi="Times New Roman" w:cs="Times New Roman"/>
+          <w:sz w:val="24"/>
+          <w:szCs w:val="24"/>
+        </w:rPr>
+        <w:t>.  This was done with the help of the Spotipy python package, which simplifies the Spotify API calls to be easily used in python scripts.</w:t>
+      </w:r>
+      <w:r>
+        <w:rPr>
+          <w:rFonts w:ascii="Times New Roman" w:hAnsi="Times New Roman" w:cs="Times New Roman"/>
+          <w:sz w:val="24"/>
+          <w:szCs w:val="24"/>
+        </w:rPr>
+        <w:t xml:space="preserve">  Then the script </w:t>
+      </w:r>
+      <w:r>
+        <w:rPr>
+          <w:rFonts w:ascii="Times New Roman" w:hAnsi="Times New Roman" w:cs="Times New Roman"/>
+          <w:sz w:val="24"/>
+          <w:szCs w:val="24"/>
+        </w:rPr>
+        <w:t>use</w:t>
+      </w:r>
+      <w:r>
+        <w:rPr>
+          <w:rFonts w:ascii="Times New Roman" w:hAnsi="Times New Roman" w:cs="Times New Roman"/>
+          <w:sz w:val="24"/>
+          <w:szCs w:val="24"/>
+        </w:rPr>
+        <w:t>d Frank’s</w:t>
+      </w:r>
+      <w:r>
+        <w:rPr>
+          <w:rFonts w:ascii="Times New Roman" w:hAnsi="Times New Roman" w:cs="Times New Roman"/>
+          <w:sz w:val="24"/>
+          <w:szCs w:val="24"/>
+        </w:rPr>
+        <w:t xml:space="preserve"> Last.fm</w:t>
+      </w:r>
+      <w:r>
+        <w:rPr>
+          <w:rFonts w:ascii="Times New Roman" w:hAnsi="Times New Roman" w:cs="Times New Roman"/>
+          <w:sz w:val="24"/>
+          <w:szCs w:val="24"/>
+        </w:rPr>
+        <w:t xml:space="preserve"> account </w:t>
+      </w:r>
+      <w:r>
+        <w:rPr>
+          <w:rFonts w:ascii="Times New Roman" w:hAnsi="Times New Roman" w:cs="Times New Roman"/>
+          <w:sz w:val="24"/>
+          <w:szCs w:val="24"/>
+        </w:rPr>
+        <w:t>to get the play count</w:t>
+      </w:r>
+      <w:r>
+        <w:rPr>
+          <w:rFonts w:ascii="Times New Roman" w:hAnsi="Times New Roman" w:cs="Times New Roman"/>
+          <w:sz w:val="24"/>
+          <w:szCs w:val="24"/>
+        </w:rPr>
+        <w:t xml:space="preserve"> by submitting a GET HTTP request with the title and artist for each track gathered in the sample</w:t>
+      </w:r>
+      <w:r>
+        <w:rPr>
+          <w:rFonts w:ascii="Times New Roman" w:hAnsi="Times New Roman" w:cs="Times New Roman"/>
+          <w:sz w:val="24"/>
+          <w:szCs w:val="24"/>
+        </w:rPr>
+        <w:t>.</w:t>
+      </w:r>
+      <w:r>
+        <w:rPr>
+          <w:rFonts w:ascii="Times New Roman" w:hAnsi="Times New Roman" w:cs="Times New Roman"/>
+          <w:sz w:val="24"/>
+          <w:szCs w:val="24"/>
+        </w:rPr>
+        <w:t xml:space="preserve">  </w:t>
+      </w:r>
+      <w:r>
+        <w:rPr>
+          <w:rFonts w:ascii="Times New Roman" w:hAnsi="Times New Roman" w:cs="Times New Roman"/>
+          <w:sz w:val="24"/>
+          <w:szCs w:val="24"/>
+        </w:rPr>
+        <w:t xml:space="preserve">We picked 1000 because it is a large enough sample size that the results will be significant, but it is not so big that the analysis </w:t>
+      </w:r>
+      <w:r>
+        <w:rPr>
+          <w:rFonts w:ascii="Times New Roman" w:hAnsi="Times New Roman" w:cs="Times New Roman"/>
+          <w:sz w:val="24"/>
+          <w:szCs w:val="24"/>
+        </w:rPr>
+        <w:t>will take</w:t>
+      </w:r>
+      <w:r>
+        <w:rPr>
+          <w:rFonts w:ascii="Times New Roman" w:hAnsi="Times New Roman" w:cs="Times New Roman"/>
+          <w:sz w:val="24"/>
+          <w:szCs w:val="24"/>
+        </w:rPr>
+        <w:t xml:space="preserve"> too long to run.  </w:t>
+      </w:r>
+      <w:r>
+        <w:rPr>
+          <w:rFonts w:ascii="Times New Roman" w:hAnsi="Times New Roman" w:cs="Times New Roman"/>
+          <w:sz w:val="24"/>
+          <w:szCs w:val="24"/>
+        </w:rPr>
+        <w:t xml:space="preserve">Unfortunately, this sample </w:t>
+      </w:r>
+      <w:r>
+        <w:rPr>
+          <w:rFonts w:ascii="Times New Roman" w:hAnsi="Times New Roman" w:cs="Times New Roman"/>
+          <w:sz w:val="24"/>
+          <w:szCs w:val="24"/>
+        </w:rPr>
+        <w:t>is slightly</w:t>
+      </w:r>
+      <w:r>
+        <w:rPr>
+          <w:rFonts w:ascii="Times New Roman" w:hAnsi="Times New Roman" w:cs="Times New Roman"/>
+          <w:sz w:val="24"/>
+          <w:szCs w:val="24"/>
+        </w:rPr>
+        <w:t xml:space="preserve"> biased towards songs with higher play counts and popularity, because the user is more likely to have added songs to their </w:t>
+      </w:r>
+      <w:r>
+        <w:rPr>
+          <w:rFonts w:ascii="Times New Roman" w:hAnsi="Times New Roman" w:cs="Times New Roman"/>
+          <w:sz w:val="24"/>
+          <w:szCs w:val="24"/>
+        </w:rPr>
+        <w:t xml:space="preserve">Spotify </w:t>
+      </w:r>
+      <w:bookmarkStart w:id="0" w:name="_GoBack"/>
+      <w:bookmarkEnd w:id="0"/>
+      <w:r>
+        <w:rPr>
+          <w:rFonts w:ascii="Times New Roman" w:hAnsi="Times New Roman" w:cs="Times New Roman"/>
+          <w:sz w:val="24"/>
+          <w:szCs w:val="24"/>
+        </w:rPr>
+        <w:t>library if they have heard the song multiple times before, which is familiarity bias.</w:t>
+      </w:r>
+      <w:r>
+        <w:rPr>
+          <w:rFonts w:ascii="Times New Roman" w:hAnsi="Times New Roman" w:cs="Times New Roman"/>
+          <w:sz w:val="24"/>
+          <w:szCs w:val="24"/>
+        </w:rPr>
+        <w:t xml:space="preserve">  This sample also did not return a full 1000 songs, because since the data is gathered from two different sources, </w:t>
+      </w:r>
+      <w:r>
+        <w:rPr>
+          <w:rFonts w:ascii="Times New Roman" w:hAnsi="Times New Roman" w:cs="Times New Roman"/>
+          <w:sz w:val="24"/>
+          <w:szCs w:val="24"/>
+        </w:rPr>
+        <w:t>it wasn’t possible to correctly link every song. Fortunately, only 2 songs from the 1000 song sample were left out, so the sample still has a strong 998 members.</w:t>
       </w:r>
     </w:p>
     <w:p>
@@ -1356,58 +2274,165 @@
       <w:r>
         <w:rPr>
           <w:rFonts w:ascii="Times New Roman" w:hAnsi="Times New Roman" w:cs="Times New Roman"/>
-          <w:noProof/>
-          <w:sz w:val="24"/>
-          <w:szCs w:val="24"/>
-        </w:rPr>
-        <w:drawing>
-          <wp:inline distT="0" distB="0" distL="0" distR="0" wp14:anchorId="56CC32D3" wp14:editId="72C6A449">
-            <wp:extent cx="4562856" cy="1901952"/>
-            <wp:effectExtent l="0" t="0" r="9525" b="3175"/>
-            <wp:docPr id="7" name="Picture 7"/>
-            <wp:cNvGraphicFramePr>
-              <a:graphicFrameLocks xmlns:a="http://schemas.openxmlformats.org/drawingml/2006/main" noChangeAspect="1"/>
-            </wp:cNvGraphicFramePr>
-            <a:graphic xmlns:a="http://schemas.openxmlformats.org/drawingml/2006/main">
-              <a:graphicData uri="http://schemas.openxmlformats.org/drawingml/2006/picture">
-                <pic:pic xmlns:pic="http://schemas.openxmlformats.org/drawingml/2006/picture">
-                  <pic:nvPicPr>
-                    <pic:cNvPr id="0" name="Picture 7"/>
-                    <pic:cNvPicPr>
-                      <a:picLocks noChangeAspect="1" noChangeArrowheads="1"/>
-                    </pic:cNvPicPr>
-                  </pic:nvPicPr>
-                  <pic:blipFill>
-                    <a:blip r:embed="rId15" cstate="print">
-                      <a:extLst>
-                        <a:ext uri="{28A0092B-C50C-407E-A947-70E740481C1C}">
-                          <a14:useLocalDpi xmlns:a14="http://schemas.microsoft.com/office/drawing/2010/main" val="0"/>
-                        </a:ext>
-                      </a:extLst>
-                    </a:blip>
-                    <a:srcRect/>
-                    <a:stretch>
-                      <a:fillRect/>
-                    </a:stretch>
-                  </pic:blipFill>
-                  <pic:spPr bwMode="auto">
-                    <a:xfrm>
-                      <a:off x="0" y="0"/>
-                      <a:ext cx="4562856" cy="1901952"/>
-                    </a:xfrm>
-                    <a:prstGeom prst="rect">
-                      <a:avLst/>
-                    </a:prstGeom>
-                    <a:noFill/>
-                    <a:ln>
-                      <a:noFill/>
-                    </a:ln>
-                  </pic:spPr>
-                </pic:pic>
-              </a:graphicData>
-            </a:graphic>
-          </wp:inline>
-        </w:drawing>
+          <w:sz w:val="24"/>
+          <w:szCs w:val="24"/>
+        </w:rPr>
+        <w:tab/>
+        <w:t xml:space="preserve">We will be trying to create the best fit regression model using the 15 variables defined earlier.  It is very unlikely that the correlations will be linear for most of the variables, so we might have to manipulate the variables.  For example, in the </w:t>
+      </w:r>
+      <w:r>
+        <w:rPr>
+          <w:rFonts w:ascii="Times New Roman" w:hAnsi="Times New Roman" w:cs="Times New Roman"/>
+          <w:sz w:val="24"/>
+          <w:szCs w:val="24"/>
+        </w:rPr>
+        <w:t xml:space="preserve">tempo </w:t>
+      </w:r>
+      <w:r>
+        <w:rPr>
+          <w:rFonts w:ascii="Times New Roman" w:hAnsi="Times New Roman" w:cs="Times New Roman"/>
+          <w:sz w:val="24"/>
+          <w:szCs w:val="24"/>
+        </w:rPr>
+        <w:t xml:space="preserve">distribution supplied </w:t>
+      </w:r>
+      <w:r>
+        <w:rPr>
+          <w:rFonts w:ascii="Times New Roman" w:hAnsi="Times New Roman" w:cs="Times New Roman"/>
+          <w:sz w:val="24"/>
+          <w:szCs w:val="24"/>
+        </w:rPr>
+        <w:t>by Spotify, the value peaks at about 120.  Perhaps instead of using the variable [tempo] for this, the variable [(tempo-120)</w:t>
+      </w:r>
+      <w:r>
+        <w:rPr>
+          <w:rFonts w:ascii="Times New Roman" w:hAnsi="Times New Roman" w:cs="Times New Roman"/>
+          <w:sz w:val="24"/>
+          <w:szCs w:val="24"/>
+          <w:vertAlign w:val="superscript"/>
+        </w:rPr>
+        <w:t>2</w:t>
+      </w:r>
+      <w:r>
+        <w:rPr>
+          <w:rFonts w:ascii="Times New Roman" w:hAnsi="Times New Roman" w:cs="Times New Roman"/>
+          <w:sz w:val="24"/>
+          <w:szCs w:val="24"/>
+        </w:rPr>
+        <w:t>]</w:t>
+      </w:r>
+      <w:r>
+        <w:rPr>
+          <w:rFonts w:ascii="Times New Roman" w:hAnsi="Times New Roman" w:cs="Times New Roman"/>
+          <w:sz w:val="24"/>
+          <w:szCs w:val="24"/>
+        </w:rPr>
+        <w:t xml:space="preserve"> would be more appropriate, because it peaks at 120</w:t>
+      </w:r>
+      <w:r>
+        <w:rPr>
+          <w:rFonts w:ascii="Times New Roman" w:hAnsi="Times New Roman" w:cs="Times New Roman"/>
+          <w:sz w:val="24"/>
+          <w:szCs w:val="24"/>
+        </w:rPr>
+        <w:t xml:space="preserve"> and decreases the farther you get from </w:t>
+      </w:r>
+      <w:r>
+        <w:rPr>
+          <w:rFonts w:ascii="Times New Roman" w:hAnsi="Times New Roman" w:cs="Times New Roman"/>
+          <w:sz w:val="24"/>
+          <w:szCs w:val="24"/>
+        </w:rPr>
+        <w:t>120, which would give more of a linear relationship</w:t>
+      </w:r>
+      <w:r>
+        <w:rPr>
+          <w:rFonts w:ascii="Times New Roman" w:hAnsi="Times New Roman" w:cs="Times New Roman"/>
+          <w:sz w:val="24"/>
+          <w:szCs w:val="24"/>
+        </w:rPr>
+        <w:t xml:space="preserve"> for regression to analyze.</w:t>
+      </w:r>
+      <w:r>
+        <w:rPr>
+          <w:rFonts w:ascii="Times New Roman" w:hAnsi="Times New Roman" w:cs="Times New Roman"/>
+          <w:sz w:val="24"/>
+          <w:szCs w:val="24"/>
+        </w:rPr>
+        <w:t xml:space="preserve">  It will take some time and a little bit of trial and error to find the correct </w:t>
+      </w:r>
+      <w:r>
+        <w:rPr>
+          <w:rFonts w:ascii="Times New Roman" w:hAnsi="Times New Roman" w:cs="Times New Roman"/>
+          <w:sz w:val="24"/>
+          <w:szCs w:val="24"/>
+        </w:rPr>
+        <w:t>transformations,</w:t>
+      </w:r>
+      <w:r>
+        <w:rPr>
+          <w:rFonts w:ascii="Times New Roman" w:hAnsi="Times New Roman" w:cs="Times New Roman"/>
+          <w:sz w:val="24"/>
+          <w:szCs w:val="24"/>
+        </w:rPr>
+        <w:t xml:space="preserve"> </w:t>
+      </w:r>
+      <w:r>
+        <w:rPr>
+          <w:rFonts w:ascii="Times New Roman" w:hAnsi="Times New Roman" w:cs="Times New Roman"/>
+          <w:sz w:val="24"/>
+          <w:szCs w:val="24"/>
+        </w:rPr>
+        <w:t>if they exist,</w:t>
+      </w:r>
+      <w:r>
+        <w:rPr>
+          <w:rFonts w:ascii="Times New Roman" w:hAnsi="Times New Roman" w:cs="Times New Roman"/>
+          <w:sz w:val="24"/>
+          <w:szCs w:val="24"/>
+        </w:rPr>
+        <w:t xml:space="preserve"> but taking that time will help improve the model.</w:t>
+      </w:r>
+      <w:r>
+        <w:rPr>
+          <w:rFonts w:ascii="Times New Roman" w:hAnsi="Times New Roman" w:cs="Times New Roman"/>
+          <w:sz w:val="24"/>
+          <w:szCs w:val="24"/>
+        </w:rPr>
+        <w:t xml:space="preserve">  We also plan on comparing the distributions from our sample to the distributions provided by Spotify.  Because </w:t>
+      </w:r>
+      <w:r>
+        <w:rPr>
+          <w:rFonts w:ascii="Times New Roman" w:hAnsi="Times New Roman" w:cs="Times New Roman"/>
+          <w:sz w:val="24"/>
+          <w:szCs w:val="24"/>
+        </w:rPr>
+        <w:lastRenderedPageBreak/>
+        <w:t>Spotify doesn’t supply the exact numbers, they will have to be estimated by measuring the distributions</w:t>
+      </w:r>
+      <w:r>
+        <w:rPr>
+          <w:rFonts w:ascii="Times New Roman" w:hAnsi="Times New Roman" w:cs="Times New Roman"/>
+          <w:sz w:val="24"/>
+          <w:szCs w:val="24"/>
+        </w:rPr>
+        <w:t>, which could cause some error</w:t>
+      </w:r>
+      <w:r>
+        <w:rPr>
+          <w:rFonts w:ascii="Times New Roman" w:hAnsi="Times New Roman" w:cs="Times New Roman"/>
+          <w:sz w:val="24"/>
+          <w:szCs w:val="24"/>
+        </w:rPr>
+        <w:t>.</w:t>
+      </w:r>
+      <w:r>
+        <w:rPr>
+          <w:rFonts w:ascii="Times New Roman" w:hAnsi="Times New Roman" w:cs="Times New Roman"/>
+          <w:sz w:val="24"/>
+          <w:szCs w:val="24"/>
+        </w:rPr>
+        <w:t xml:space="preserve">  We plan on testing the Null hypotheses that the means and standard deviations of all the samples are equal to the means and standard deviations of their populations given by Spotify.</w:t>
       </w:r>
     </w:p>
     <w:p>
@@ -1425,556 +2450,166 @@
           <w:sz w:val="24"/>
           <w:szCs w:val="24"/>
         </w:rPr>
-        <w:t xml:space="preserve">Valence is a measure of the “happiness” of a song and has the distribution in </w:t>
-      </w:r>
-      <w:r>
-        <w:rPr>
-          <w:rFonts w:ascii="Times New Roman" w:hAnsi="Times New Roman" w:cs="Times New Roman"/>
-          <w:sz w:val="24"/>
-          <w:szCs w:val="24"/>
-        </w:rPr>
-        <w:t>the following figure:</w:t>
+        <w:tab/>
+      </w:r>
+      <w:commentRangeStart w:id="1"/>
+      <w:r>
+        <w:rPr>
+          <w:rFonts w:ascii="Times New Roman" w:hAnsi="Times New Roman" w:cs="Times New Roman"/>
+          <w:sz w:val="24"/>
+          <w:szCs w:val="24"/>
+        </w:rPr>
+        <w:t xml:space="preserve">We hope to conclude </w:t>
+      </w:r>
+      <w:r>
+        <w:rPr>
+          <w:rFonts w:ascii="Times New Roman" w:hAnsi="Times New Roman" w:cs="Times New Roman"/>
+          <w:sz w:val="24"/>
+          <w:szCs w:val="24"/>
+        </w:rPr>
+        <w:t>whether Frank’s music library’s attributes differ significantly from the population averages and whether a good fitting model can be made to predict how much a user would enjoy a song</w:t>
+      </w:r>
+      <w:r>
+        <w:rPr>
+          <w:rFonts w:ascii="Times New Roman" w:hAnsi="Times New Roman" w:cs="Times New Roman"/>
+          <w:sz w:val="24"/>
+          <w:szCs w:val="24"/>
+        </w:rPr>
+        <w:t xml:space="preserve"> through play count</w:t>
+      </w:r>
+      <w:r>
+        <w:rPr>
+          <w:rFonts w:ascii="Times New Roman" w:hAnsi="Times New Roman" w:cs="Times New Roman"/>
+          <w:sz w:val="24"/>
+          <w:szCs w:val="24"/>
+        </w:rPr>
+        <w:t>.</w:t>
+      </w:r>
+      <w:commentRangeEnd w:id="1"/>
+      <w:r>
+        <w:rPr>
+          <w:rStyle w:val="CommentReference"/>
+        </w:rPr>
+        <w:commentReference w:id="1"/>
+      </w:r>
+      <w:r>
+        <w:rPr>
+          <w:rFonts w:ascii="Times New Roman" w:hAnsi="Times New Roman" w:cs="Times New Roman"/>
+          <w:sz w:val="24"/>
+          <w:szCs w:val="24"/>
+        </w:rPr>
+        <w:t xml:space="preserve">  Right now, the script for scraping the data is already written.  We have the barebones script for analysis, and we plan to have most of the analysis script done by March 10</w:t>
+      </w:r>
+      <w:r>
+        <w:rPr>
+          <w:rFonts w:ascii="Times New Roman" w:hAnsi="Times New Roman" w:cs="Times New Roman"/>
+          <w:sz w:val="24"/>
+          <w:szCs w:val="24"/>
+          <w:vertAlign w:val="superscript"/>
+        </w:rPr>
+        <w:t>th</w:t>
+      </w:r>
+      <w:r>
+        <w:rPr>
+          <w:rFonts w:ascii="Times New Roman" w:hAnsi="Times New Roman" w:cs="Times New Roman"/>
+          <w:sz w:val="24"/>
+          <w:szCs w:val="24"/>
+        </w:rPr>
+        <w:t>.  We will then use the data collected from that to figure out what the best variables for regression analysis would be and build a model with recursive backtracking to find the best fit.</w:t>
+      </w:r>
+      <w:r>
+        <w:rPr>
+          <w:rFonts w:ascii="Times New Roman" w:hAnsi="Times New Roman" w:cs="Times New Roman"/>
+          <w:sz w:val="24"/>
+          <w:szCs w:val="24"/>
+        </w:rPr>
+        <w:t xml:space="preserve">  The model should be finalized by March 24</w:t>
+      </w:r>
+      <w:r>
+        <w:rPr>
+          <w:rFonts w:ascii="Times New Roman" w:hAnsi="Times New Roman" w:cs="Times New Roman"/>
+          <w:sz w:val="24"/>
+          <w:szCs w:val="24"/>
+          <w:vertAlign w:val="superscript"/>
+        </w:rPr>
+        <w:t>th</w:t>
+      </w:r>
+      <w:r>
+        <w:rPr>
+          <w:rFonts w:ascii="Times New Roman" w:hAnsi="Times New Roman" w:cs="Times New Roman"/>
+          <w:sz w:val="24"/>
+          <w:szCs w:val="24"/>
+        </w:rPr>
+        <w:t>.  The remaining time will be used to write up the final report using the results we collected.</w:t>
+      </w:r>
+      <w:r>
+        <w:rPr>
+          <w:rFonts w:ascii="Times New Roman" w:hAnsi="Times New Roman" w:cs="Times New Roman"/>
+          <w:sz w:val="24"/>
+          <w:szCs w:val="24"/>
+        </w:rPr>
+        <w:t xml:space="preserve"> </w:t>
       </w:r>
     </w:p>
     <w:p>
       <w:pPr>
-        <w:spacing w:after="100" w:afterAutospacing="1" w:line="480" w:lineRule="auto"/>
-        <w:rPr>
-          <w:rFonts w:ascii="Times New Roman" w:hAnsi="Times New Roman" w:cs="Times New Roman"/>
-          <w:sz w:val="24"/>
-          <w:szCs w:val="24"/>
-        </w:rPr>
-      </w:pPr>
-      <w:r>
-        <w:rPr>
-          <w:rFonts w:ascii="Times New Roman" w:hAnsi="Times New Roman" w:cs="Times New Roman"/>
-          <w:noProof/>
-          <w:sz w:val="24"/>
-          <w:szCs w:val="24"/>
-        </w:rPr>
-        <w:lastRenderedPageBreak/>
-        <w:drawing>
-          <wp:inline distT="0" distB="0" distL="0" distR="0" wp14:anchorId="043B0176" wp14:editId="66B3AE42">
-            <wp:extent cx="4562856" cy="1901952"/>
-            <wp:effectExtent l="0" t="0" r="9525" b="3175"/>
-            <wp:docPr id="9" name="Picture 9"/>
-            <wp:cNvGraphicFramePr>
-              <a:graphicFrameLocks xmlns:a="http://schemas.openxmlformats.org/drawingml/2006/main" noChangeAspect="1"/>
-            </wp:cNvGraphicFramePr>
-            <a:graphic xmlns:a="http://schemas.openxmlformats.org/drawingml/2006/main">
-              <a:graphicData uri="http://schemas.openxmlformats.org/drawingml/2006/picture">
-                <pic:pic xmlns:pic="http://schemas.openxmlformats.org/drawingml/2006/picture">
-                  <pic:nvPicPr>
-                    <pic:cNvPr id="0" name="Picture 9"/>
-                    <pic:cNvPicPr>
-                      <a:picLocks noChangeAspect="1" noChangeArrowheads="1"/>
-                    </pic:cNvPicPr>
-                  </pic:nvPicPr>
-                  <pic:blipFill>
-                    <a:blip r:embed="rId16" cstate="print">
-                      <a:extLst>
-                        <a:ext uri="{28A0092B-C50C-407E-A947-70E740481C1C}">
-                          <a14:useLocalDpi xmlns:a14="http://schemas.microsoft.com/office/drawing/2010/main" val="0"/>
-                        </a:ext>
-                      </a:extLst>
-                    </a:blip>
-                    <a:srcRect/>
-                    <a:stretch>
-                      <a:fillRect/>
-                    </a:stretch>
-                  </pic:blipFill>
-                  <pic:spPr bwMode="auto">
-                    <a:xfrm>
-                      <a:off x="0" y="0"/>
-                      <a:ext cx="4562856" cy="1901952"/>
-                    </a:xfrm>
-                    <a:prstGeom prst="rect">
-                      <a:avLst/>
-                    </a:prstGeom>
-                    <a:noFill/>
-                    <a:ln>
-                      <a:noFill/>
-                    </a:ln>
-                  </pic:spPr>
-                </pic:pic>
-              </a:graphicData>
-            </a:graphic>
-          </wp:inline>
-        </w:drawing>
+        <w:rPr>
+          <w:rFonts w:ascii="Times New Roman" w:hAnsi="Times New Roman" w:cs="Times New Roman"/>
+          <w:sz w:val="24"/>
+          <w:szCs w:val="24"/>
+        </w:rPr>
+      </w:pPr>
+      <w:r>
+        <w:rPr>
+          <w:rFonts w:ascii="Times New Roman" w:hAnsi="Times New Roman" w:cs="Times New Roman"/>
+          <w:sz w:val="24"/>
+          <w:szCs w:val="24"/>
+        </w:rPr>
+        <w:br w:type="page"/>
       </w:r>
     </w:p>
     <w:p>
       <w:pPr>
         <w:spacing w:after="100" w:afterAutospacing="1" w:line="480" w:lineRule="auto"/>
-        <w:rPr>
-          <w:rFonts w:ascii="Times New Roman" w:hAnsi="Times New Roman" w:cs="Times New Roman"/>
-          <w:sz w:val="24"/>
-          <w:szCs w:val="24"/>
-        </w:rPr>
-      </w:pPr>
-      <w:r>
-        <w:rPr>
-          <w:rFonts w:ascii="Times New Roman" w:hAnsi="Times New Roman" w:cs="Times New Roman"/>
-          <w:sz w:val="24"/>
-          <w:szCs w:val="24"/>
-        </w:rPr>
-        <w:t xml:space="preserve">Finally, tempo is the estimated beats per minute of the track and has the distribution in </w:t>
-      </w:r>
-      <w:r>
-        <w:rPr>
-          <w:rFonts w:ascii="Times New Roman" w:hAnsi="Times New Roman" w:cs="Times New Roman"/>
-          <w:sz w:val="24"/>
-          <w:szCs w:val="24"/>
-        </w:rPr>
-        <w:t>the following figure:</w:t>
+        <w:jc w:val="center"/>
+        <w:rPr>
+          <w:rFonts w:ascii="Times New Roman" w:hAnsi="Times New Roman" w:cs="Times New Roman"/>
+          <w:sz w:val="24"/>
+          <w:szCs w:val="24"/>
+        </w:rPr>
+      </w:pPr>
+      <w:r>
+        <w:rPr>
+          <w:rFonts w:ascii="Times New Roman" w:hAnsi="Times New Roman" w:cs="Times New Roman"/>
+          <w:sz w:val="24"/>
+          <w:szCs w:val="24"/>
+        </w:rPr>
+        <w:lastRenderedPageBreak/>
+        <w:t>Works Cited</w:t>
       </w:r>
     </w:p>
     <w:p>
       <w:pPr>
         <w:spacing w:after="100" w:afterAutospacing="1" w:line="480" w:lineRule="auto"/>
-        <w:rPr>
-          <w:rFonts w:ascii="Times New Roman" w:hAnsi="Times New Roman" w:cs="Times New Roman"/>
-          <w:sz w:val="24"/>
-          <w:szCs w:val="24"/>
-        </w:rPr>
-      </w:pPr>
-      <w:r>
-        <w:rPr>
-          <w:rFonts w:ascii="Times New Roman" w:hAnsi="Times New Roman" w:cs="Times New Roman"/>
-          <w:noProof/>
-          <w:sz w:val="24"/>
-          <w:szCs w:val="24"/>
-        </w:rPr>
-        <w:drawing>
-          <wp:inline distT="0" distB="0" distL="0" distR="0" wp14:anchorId="588E16CE" wp14:editId="5E0DCF06">
-            <wp:extent cx="4562856" cy="1901952"/>
-            <wp:effectExtent l="0" t="0" r="9525" b="3175"/>
-            <wp:docPr id="10" name="Picture 10"/>
-            <wp:cNvGraphicFramePr>
-              <a:graphicFrameLocks xmlns:a="http://schemas.openxmlformats.org/drawingml/2006/main" noChangeAspect="1"/>
-            </wp:cNvGraphicFramePr>
-            <a:graphic xmlns:a="http://schemas.openxmlformats.org/drawingml/2006/main">
-              <a:graphicData uri="http://schemas.openxmlformats.org/drawingml/2006/picture">
-                <pic:pic xmlns:pic="http://schemas.openxmlformats.org/drawingml/2006/picture">
-                  <pic:nvPicPr>
-                    <pic:cNvPr id="0" name="Picture 10"/>
-                    <pic:cNvPicPr>
-                      <a:picLocks noChangeAspect="1" noChangeArrowheads="1"/>
-                    </pic:cNvPicPr>
-                  </pic:nvPicPr>
-                  <pic:blipFill>
-                    <a:blip r:embed="rId17" cstate="print">
-                      <a:extLst>
-                        <a:ext uri="{28A0092B-C50C-407E-A947-70E740481C1C}">
-                          <a14:useLocalDpi xmlns:a14="http://schemas.microsoft.com/office/drawing/2010/main" val="0"/>
-                        </a:ext>
-                      </a:extLst>
-                    </a:blip>
-                    <a:srcRect/>
-                    <a:stretch>
-                      <a:fillRect/>
-                    </a:stretch>
-                  </pic:blipFill>
-                  <pic:spPr bwMode="auto">
-                    <a:xfrm>
-                      <a:off x="0" y="0"/>
-                      <a:ext cx="4562856" cy="1901952"/>
-                    </a:xfrm>
-                    <a:prstGeom prst="rect">
-                      <a:avLst/>
-                    </a:prstGeom>
-                    <a:noFill/>
-                    <a:ln>
-                      <a:noFill/>
-                    </a:ln>
-                  </pic:spPr>
-                </pic:pic>
-              </a:graphicData>
-            </a:graphic>
-          </wp:inline>
-        </w:drawing>
+        <w:ind w:left="720" w:hanging="720"/>
+        <w:rPr>
+          <w:rFonts w:ascii="Times New Roman" w:hAnsi="Times New Roman" w:cs="Times New Roman"/>
+          <w:sz w:val="24"/>
+          <w:szCs w:val="24"/>
+        </w:rPr>
+      </w:pPr>
+      <w:r>
+        <w:rPr>
+          <w:rFonts w:ascii="Times New Roman" w:hAnsi="Times New Roman" w:cs="Times New Roman"/>
+          <w:sz w:val="24"/>
+          <w:szCs w:val="24"/>
+        </w:rPr>
+        <w:t>“Get Audio Features for a Track.” Spotify for Developers, developer.spotify.com/documentation/web-api/reference/tracks/get-audio-features/.</w:t>
       </w:r>
     </w:p>
     <w:p>
       <w:pPr>
         <w:spacing w:after="100" w:afterAutospacing="1" w:line="480" w:lineRule="auto"/>
-        <w:rPr>
-          <w:rFonts w:ascii="Times New Roman" w:hAnsi="Times New Roman" w:cs="Times New Roman"/>
-          <w:sz w:val="24"/>
-          <w:szCs w:val="24"/>
-        </w:rPr>
-      </w:pPr>
-      <w:r>
-        <w:rPr>
-          <w:rFonts w:ascii="Times New Roman" w:hAnsi="Times New Roman" w:cs="Times New Roman"/>
-          <w:sz w:val="24"/>
-          <w:szCs w:val="24"/>
-        </w:rPr>
-        <w:tab/>
-        <w:t xml:space="preserve">The data for this study will be collected with a python script which will parse the entire library, get the audio features for each track returned, and use Last.fm’s API to get the play count.  The population is defined as all songs the user could like, and the sample will be a random sample of </w:t>
-      </w:r>
-      <w:r>
-        <w:rPr>
-          <w:rFonts w:ascii="Times New Roman" w:hAnsi="Times New Roman" w:cs="Times New Roman"/>
-          <w:sz w:val="24"/>
-          <w:szCs w:val="24"/>
-        </w:rPr>
-        <w:t>1000</w:t>
-      </w:r>
-      <w:r>
-        <w:rPr>
-          <w:rFonts w:ascii="Times New Roman" w:hAnsi="Times New Roman" w:cs="Times New Roman"/>
-          <w:sz w:val="24"/>
-          <w:szCs w:val="24"/>
-        </w:rPr>
-        <w:t xml:space="preserve"> </w:t>
-      </w:r>
-      <w:r>
-        <w:rPr>
-          <w:rFonts w:ascii="Times New Roman" w:hAnsi="Times New Roman" w:cs="Times New Roman"/>
-          <w:sz w:val="24"/>
-          <w:szCs w:val="24"/>
-        </w:rPr>
-        <w:t>from the user’s library.</w:t>
-      </w:r>
-      <w:r>
-        <w:rPr>
-          <w:rFonts w:ascii="Times New Roman" w:hAnsi="Times New Roman" w:cs="Times New Roman"/>
-          <w:sz w:val="24"/>
-          <w:szCs w:val="24"/>
-        </w:rPr>
-        <w:t xml:space="preserve">  We picked 1000 because it is a large enough sample size that the results will be significant, but it is not so big that the analysis takes too long to run.  </w:t>
-      </w:r>
-      <w:r>
-        <w:rPr>
-          <w:rFonts w:ascii="Times New Roman" w:hAnsi="Times New Roman" w:cs="Times New Roman"/>
-          <w:sz w:val="24"/>
-          <w:szCs w:val="24"/>
-        </w:rPr>
-        <w:t>Unfortunately, this sample will be biased towards songs with higher play counts and popularity, because the user is more likely to have added songs to their library if they have heard the song multiple times before, which is familiarity bias.</w:t>
-      </w:r>
-    </w:p>
-    <w:p>
-      <w:pPr>
-        <w:spacing w:after="100" w:afterAutospacing="1" w:line="480" w:lineRule="auto"/>
-        <w:rPr>
-          <w:rFonts w:ascii="Times New Roman" w:hAnsi="Times New Roman" w:cs="Times New Roman"/>
-          <w:sz w:val="24"/>
-          <w:szCs w:val="24"/>
-        </w:rPr>
-      </w:pPr>
-      <w:r>
-        <w:rPr>
-          <w:rFonts w:ascii="Times New Roman" w:hAnsi="Times New Roman" w:cs="Times New Roman"/>
-          <w:sz w:val="24"/>
-          <w:szCs w:val="24"/>
-        </w:rPr>
-        <w:lastRenderedPageBreak/>
-        <w:tab/>
-        <w:t xml:space="preserve">We will be trying to create the best fit regression model using the 15 variables defined earlier.  It is very unlikely that the correlations will be linear for most of the variables, so we might have to manipulate the variables.  For example, in the </w:t>
-      </w:r>
-      <w:r>
-        <w:rPr>
-          <w:rFonts w:ascii="Times New Roman" w:hAnsi="Times New Roman" w:cs="Times New Roman"/>
-          <w:sz w:val="24"/>
-          <w:szCs w:val="24"/>
-        </w:rPr>
-        <w:t xml:space="preserve">tempo </w:t>
-      </w:r>
-      <w:r>
-        <w:rPr>
-          <w:rFonts w:ascii="Times New Roman" w:hAnsi="Times New Roman" w:cs="Times New Roman"/>
-          <w:sz w:val="24"/>
-          <w:szCs w:val="24"/>
-        </w:rPr>
-        <w:t xml:space="preserve">distribution supplied </w:t>
-      </w:r>
-      <w:r>
-        <w:rPr>
-          <w:rFonts w:ascii="Times New Roman" w:hAnsi="Times New Roman" w:cs="Times New Roman"/>
-          <w:sz w:val="24"/>
-          <w:szCs w:val="24"/>
-        </w:rPr>
-        <w:t>by Spotify, the value peaks at about 120.  Perhaps instead of using the variable [tempo] for this, the variable [(tempo-120)</w:t>
-      </w:r>
-      <w:r>
-        <w:rPr>
-          <w:rFonts w:ascii="Times New Roman" w:hAnsi="Times New Roman" w:cs="Times New Roman"/>
-          <w:sz w:val="24"/>
-          <w:szCs w:val="24"/>
-          <w:vertAlign w:val="superscript"/>
-        </w:rPr>
-        <w:t>2</w:t>
-      </w:r>
-      <w:r>
-        <w:rPr>
-          <w:rFonts w:ascii="Times New Roman" w:hAnsi="Times New Roman" w:cs="Times New Roman"/>
-          <w:sz w:val="24"/>
-          <w:szCs w:val="24"/>
-        </w:rPr>
-        <w:t>]</w:t>
-      </w:r>
-      <w:r>
-        <w:rPr>
-          <w:rFonts w:ascii="Times New Roman" w:hAnsi="Times New Roman" w:cs="Times New Roman"/>
-          <w:sz w:val="24"/>
-          <w:szCs w:val="24"/>
-        </w:rPr>
-        <w:t xml:space="preserve"> would be more appropriate, because it peaks at 120</w:t>
-      </w:r>
-      <w:r>
-        <w:rPr>
-          <w:rFonts w:ascii="Times New Roman" w:hAnsi="Times New Roman" w:cs="Times New Roman"/>
-          <w:sz w:val="24"/>
-          <w:szCs w:val="24"/>
-        </w:rPr>
-        <w:t xml:space="preserve"> and decreases the farther you get from </w:t>
-      </w:r>
-      <w:r>
-        <w:rPr>
-          <w:rFonts w:ascii="Times New Roman" w:hAnsi="Times New Roman" w:cs="Times New Roman"/>
-          <w:sz w:val="24"/>
-          <w:szCs w:val="24"/>
-        </w:rPr>
-        <w:t>120, which would give more of a linear relationship</w:t>
-      </w:r>
-      <w:r>
-        <w:rPr>
-          <w:rFonts w:ascii="Times New Roman" w:hAnsi="Times New Roman" w:cs="Times New Roman"/>
-          <w:sz w:val="24"/>
-          <w:szCs w:val="24"/>
-        </w:rPr>
-        <w:t xml:space="preserve"> for regression to analyze.</w:t>
-      </w:r>
-      <w:r>
-        <w:rPr>
-          <w:rFonts w:ascii="Times New Roman" w:hAnsi="Times New Roman" w:cs="Times New Roman"/>
-          <w:sz w:val="24"/>
-          <w:szCs w:val="24"/>
-        </w:rPr>
-        <w:t xml:space="preserve">  It will take some time and a little bit of trial and error to find the correct </w:t>
-      </w:r>
-      <w:r>
-        <w:rPr>
-          <w:rFonts w:ascii="Times New Roman" w:hAnsi="Times New Roman" w:cs="Times New Roman"/>
-          <w:sz w:val="24"/>
-          <w:szCs w:val="24"/>
-        </w:rPr>
-        <w:t>transformations,</w:t>
-      </w:r>
-      <w:r>
-        <w:rPr>
-          <w:rFonts w:ascii="Times New Roman" w:hAnsi="Times New Roman" w:cs="Times New Roman"/>
-          <w:sz w:val="24"/>
-          <w:szCs w:val="24"/>
-        </w:rPr>
-        <w:t xml:space="preserve"> </w:t>
-      </w:r>
-      <w:r>
-        <w:rPr>
-          <w:rFonts w:ascii="Times New Roman" w:hAnsi="Times New Roman" w:cs="Times New Roman"/>
-          <w:sz w:val="24"/>
-          <w:szCs w:val="24"/>
-        </w:rPr>
-        <w:t>if they exist,</w:t>
-      </w:r>
-      <w:r>
-        <w:rPr>
-          <w:rFonts w:ascii="Times New Roman" w:hAnsi="Times New Roman" w:cs="Times New Roman"/>
-          <w:sz w:val="24"/>
-          <w:szCs w:val="24"/>
-        </w:rPr>
-        <w:t xml:space="preserve"> but taking that time will help improve the model.</w:t>
-      </w:r>
-      <w:r>
-        <w:rPr>
-          <w:rFonts w:ascii="Times New Roman" w:hAnsi="Times New Roman" w:cs="Times New Roman"/>
-          <w:sz w:val="24"/>
-          <w:szCs w:val="24"/>
-        </w:rPr>
-        <w:t xml:space="preserve">  We also plan on comparing the distributions from our sample to the distributions provided by Spotify.  Because Spotify doesn’t supply the exact numbers, they will have to be estimated by measuring the distributions</w:t>
-      </w:r>
-      <w:r>
-        <w:rPr>
-          <w:rFonts w:ascii="Times New Roman" w:hAnsi="Times New Roman" w:cs="Times New Roman"/>
-          <w:sz w:val="24"/>
-          <w:szCs w:val="24"/>
-        </w:rPr>
-        <w:t>, which could cause some error</w:t>
-      </w:r>
-      <w:r>
-        <w:rPr>
-          <w:rFonts w:ascii="Times New Roman" w:hAnsi="Times New Roman" w:cs="Times New Roman"/>
-          <w:sz w:val="24"/>
-          <w:szCs w:val="24"/>
-        </w:rPr>
-        <w:t>.</w:t>
-      </w:r>
-      <w:r>
-        <w:rPr>
-          <w:rFonts w:ascii="Times New Roman" w:hAnsi="Times New Roman" w:cs="Times New Roman"/>
-          <w:sz w:val="24"/>
-          <w:szCs w:val="24"/>
-        </w:rPr>
-        <w:t xml:space="preserve">  We plan on testing the Null hypotheses that the means and standard deviations of all the samples are equal to the means and standard deviations of their populations given by Spotify.</w:t>
-      </w:r>
-    </w:p>
-    <w:p>
-      <w:pPr>
-        <w:spacing w:after="100" w:afterAutospacing="1" w:line="480" w:lineRule="auto"/>
-        <w:rPr>
-          <w:rFonts w:ascii="Times New Roman" w:hAnsi="Times New Roman" w:cs="Times New Roman"/>
-          <w:sz w:val="24"/>
-          <w:szCs w:val="24"/>
-        </w:rPr>
-      </w:pPr>
-      <w:r>
-        <w:rPr>
-          <w:rFonts w:ascii="Times New Roman" w:hAnsi="Times New Roman" w:cs="Times New Roman"/>
-          <w:sz w:val="24"/>
-          <w:szCs w:val="24"/>
-        </w:rPr>
-        <w:tab/>
-      </w:r>
-      <w:commentRangeStart w:id="2"/>
-      <w:r>
-        <w:rPr>
-          <w:rFonts w:ascii="Times New Roman" w:hAnsi="Times New Roman" w:cs="Times New Roman"/>
-          <w:sz w:val="24"/>
-          <w:szCs w:val="24"/>
-        </w:rPr>
-        <w:t xml:space="preserve">We hope to conclude </w:t>
-      </w:r>
-      <w:r>
-        <w:rPr>
-          <w:rFonts w:ascii="Times New Roman" w:hAnsi="Times New Roman" w:cs="Times New Roman"/>
-          <w:sz w:val="24"/>
-          <w:szCs w:val="24"/>
-        </w:rPr>
-        <w:t>whether Frank’s music library’s attributes differ significantly from the population averages and whether a good fitting model can be made to predict how much a user would enjoy a song</w:t>
-      </w:r>
-      <w:r>
-        <w:rPr>
-          <w:rFonts w:ascii="Times New Roman" w:hAnsi="Times New Roman" w:cs="Times New Roman"/>
-          <w:sz w:val="24"/>
-          <w:szCs w:val="24"/>
-        </w:rPr>
-        <w:t xml:space="preserve"> through play count</w:t>
-      </w:r>
-      <w:r>
-        <w:rPr>
-          <w:rFonts w:ascii="Times New Roman" w:hAnsi="Times New Roman" w:cs="Times New Roman"/>
-          <w:sz w:val="24"/>
-          <w:szCs w:val="24"/>
-        </w:rPr>
-        <w:t>.</w:t>
-      </w:r>
-      <w:commentRangeEnd w:id="2"/>
-      <w:r>
-        <w:rPr>
-          <w:rStyle w:val="CommentReference"/>
-        </w:rPr>
-        <w:commentReference w:id="2"/>
-      </w:r>
-      <w:r>
-        <w:rPr>
-          <w:rFonts w:ascii="Times New Roman" w:hAnsi="Times New Roman" w:cs="Times New Roman"/>
-          <w:sz w:val="24"/>
-          <w:szCs w:val="24"/>
-        </w:rPr>
-        <w:t xml:space="preserve">  Right now, the script for scraping the data is already written.  We have the barebones script for analysis, and we plan to have most of the analysis script done by March 10</w:t>
-      </w:r>
-      <w:r>
-        <w:rPr>
-          <w:rFonts w:ascii="Times New Roman" w:hAnsi="Times New Roman" w:cs="Times New Roman"/>
-          <w:sz w:val="24"/>
-          <w:szCs w:val="24"/>
-          <w:vertAlign w:val="superscript"/>
-        </w:rPr>
-        <w:t>th</w:t>
-      </w:r>
-      <w:r>
-        <w:rPr>
-          <w:rFonts w:ascii="Times New Roman" w:hAnsi="Times New Roman" w:cs="Times New Roman"/>
-          <w:sz w:val="24"/>
-          <w:szCs w:val="24"/>
-        </w:rPr>
-        <w:t>.  We will then use the data collected from that to figure out what the best variables for regression analysis would be and build a model with recursive backtracking to find the best fit.</w:t>
-      </w:r>
-      <w:r>
-        <w:rPr>
-          <w:rFonts w:ascii="Times New Roman" w:hAnsi="Times New Roman" w:cs="Times New Roman"/>
-          <w:sz w:val="24"/>
-          <w:szCs w:val="24"/>
-        </w:rPr>
-        <w:t xml:space="preserve">  The model should be finalized by March 24</w:t>
-      </w:r>
-      <w:r>
-        <w:rPr>
-          <w:rFonts w:ascii="Times New Roman" w:hAnsi="Times New Roman" w:cs="Times New Roman"/>
-          <w:sz w:val="24"/>
-          <w:szCs w:val="24"/>
-          <w:vertAlign w:val="superscript"/>
-        </w:rPr>
-        <w:t>th</w:t>
-      </w:r>
-      <w:r>
-        <w:rPr>
-          <w:rFonts w:ascii="Times New Roman" w:hAnsi="Times New Roman" w:cs="Times New Roman"/>
-          <w:sz w:val="24"/>
-          <w:szCs w:val="24"/>
-        </w:rPr>
-        <w:t>.  The remaining time will be used to write up the final report using the results we collected.</w:t>
-      </w:r>
-      <w:r>
-        <w:rPr>
-          <w:rFonts w:ascii="Times New Roman" w:hAnsi="Times New Roman" w:cs="Times New Roman"/>
-          <w:sz w:val="24"/>
-          <w:szCs w:val="24"/>
-        </w:rPr>
-        <w:t xml:space="preserve"> </w:t>
-      </w:r>
-    </w:p>
-    <w:p>
-      <w:pPr>
-        <w:rPr>
-          <w:rFonts w:ascii="Times New Roman" w:hAnsi="Times New Roman" w:cs="Times New Roman"/>
-          <w:sz w:val="24"/>
-          <w:szCs w:val="24"/>
-        </w:rPr>
-      </w:pPr>
-      <w:r>
-        <w:rPr>
-          <w:rFonts w:ascii="Times New Roman" w:hAnsi="Times New Roman" w:cs="Times New Roman"/>
-          <w:sz w:val="24"/>
-          <w:szCs w:val="24"/>
-        </w:rPr>
-        <w:br w:type="page"/>
-      </w:r>
-    </w:p>
-    <w:p>
-      <w:pPr>
-        <w:spacing w:after="100" w:afterAutospacing="1" w:line="480" w:lineRule="auto"/>
-        <w:jc w:val="center"/>
-        <w:rPr>
-          <w:rFonts w:ascii="Times New Roman" w:hAnsi="Times New Roman" w:cs="Times New Roman"/>
-          <w:sz w:val="24"/>
-          <w:szCs w:val="24"/>
-        </w:rPr>
-      </w:pPr>
-      <w:r>
-        <w:rPr>
-          <w:rFonts w:ascii="Times New Roman" w:hAnsi="Times New Roman" w:cs="Times New Roman"/>
-          <w:sz w:val="24"/>
-          <w:szCs w:val="24"/>
-        </w:rPr>
-        <w:lastRenderedPageBreak/>
-        <w:t>Works Cited</w:t>
-      </w:r>
-    </w:p>
-    <w:p>
-      <w:pPr>
-        <w:spacing w:after="100" w:afterAutospacing="1" w:line="480" w:lineRule="auto"/>
         <w:ind w:left="720" w:hanging="720"/>
         <w:rPr>
           <w:rFonts w:ascii="Times New Roman" w:hAnsi="Times New Roman" w:cs="Times New Roman"/>
@@ -1988,7 +2623,7 @@
           <w:sz w:val="24"/>
           <w:szCs w:val="24"/>
         </w:rPr>
-        <w:t>“Get Audio Features for a Track.” Spotify for Developers, developer.spotify.com/documentation/web-api/reference/tracks/get-audio-features/.</w:t>
+        <w:t>Pasqualini, Frank J. “Spotify-Regression-Analysis-Data-Scraper.” GitHub, github.com/Frank-Pasqualini/Spotify-Regression-Analysis-Data-Scraper/.</w:t>
       </w:r>
     </w:p>
     <w:sectPr>
@@ -2005,23 +2640,7 @@
 
 <file path=word/comments.xml><?xml version="1.0" encoding="utf-8"?>
 <w:comments xmlns:wpc="http://schemas.microsoft.com/office/word/2010/wordprocessingCanvas" xmlns:cx="http://schemas.microsoft.com/office/drawing/2014/chartex" xmlns:cx1="http://schemas.microsoft.com/office/drawing/2015/9/8/chartex" xmlns:cx2="http://schemas.microsoft.com/office/drawing/2015/10/21/chartex" xmlns:cx3="http://schemas.microsoft.com/office/drawing/2016/5/9/chartex" xmlns:cx4="http://schemas.microsoft.com/office/drawing/2016/5/10/chartex" xmlns:cx5="http://schemas.microsoft.com/office/drawing/2016/5/11/chartex" xmlns:cx6="http://schemas.microsoft.com/office/drawing/2016/5/12/chartex" xmlns:cx7="http://schemas.microsoft.com/office/drawing/2016/5/13/chartex" xmlns:cx8="http://schemas.microsoft.com/office/drawing/2016/5/14/chartex" xmlns:mc="http://schemas.openxmlformats.org/markup-compatibility/2006" xmlns:aink="http://schemas.microsoft.com/office/drawing/2016/ink" xmlns:am3d="http://schemas.microsoft.com/office/drawing/2017/model3d" xmlns:o="urn:schemas-microsoft-com:office:office" xmlns:r="http://schemas.openxmlformats.org/officeDocument/2006/relationships" xmlns:m="http://schemas.openxmlformats.org/officeDocument/2006/math" xmlns:v="urn:schemas-microsoft-com:vml" xmlns:wp14="http://schemas.microsoft.com/office/word/2010/wordprocessingDrawing" xmlns:wp="http://schemas.openxmlformats.org/drawingml/2006/wordprocessingDrawing" xmlns:w10="urn:schemas-microsoft-com:office:word" xmlns:w="http://schemas.openxmlformats.org/wordprocessingml/2006/main" xmlns:w14="http://schemas.microsoft.com/office/word/2010/wordml" xmlns:w15="http://schemas.microsoft.com/office/word/2012/wordml" xmlns:w16cid="http://schemas.microsoft.com/office/word/2016/wordml/cid" xmlns:w16se="http://schemas.microsoft.com/office/word/2015/wordml/symex" xmlns:wpg="http://schemas.microsoft.com/office/word/2010/wordprocessingGroup" xmlns:wpi="http://schemas.microsoft.com/office/word/2010/wordprocessingInk" xmlns:wne="http://schemas.microsoft.com/office/word/2006/wordml" xmlns:wps="http://schemas.microsoft.com/office/word/2010/wordprocessingShape" mc:Ignorable="w14 w15 w16se w16cid wp14">
-  <w:comment w:id="1" w:author="Frank Pasqualini" w:date="2019-03-20T01:18:00Z" w:initials="FP">
-    <w:p>
-      <w:pPr>
-        <w:pStyle w:val="CommentText"/>
-      </w:pPr>
-      <w:r>
-        <w:rPr>
-          <w:rStyle w:val="CommentReference"/>
-        </w:rPr>
-        <w:annotationRef/>
-      </w:r>
-      <w:r>
-        <w:t>Specify in introduction that this will be a case study</w:t>
-      </w:r>
-    </w:p>
-  </w:comment>
-  <w:comment w:id="2" w:author="Frank Pasqualini" w:date="2019-03-20T01:31:00Z" w:initials="FP">
+  <w:comment w:id="1" w:author="Frank Pasqualini" w:date="2019-03-20T01:31:00Z" w:initials="FP">
     <w:p>
       <w:pPr>
         <w:pStyle w:val="CommentText"/>
@@ -2042,14 +2661,12 @@
 
 <file path=word/commentsExtended.xml><?xml version="1.0" encoding="utf-8"?>
 <w15:commentsEx xmlns:wpc="http://schemas.microsoft.com/office/word/2010/wordprocessingCanvas" xmlns:cx="http://schemas.microsoft.com/office/drawing/2014/chartex" xmlns:cx1="http://schemas.microsoft.com/office/drawing/2015/9/8/chartex" xmlns:cx2="http://schemas.microsoft.com/office/drawing/2015/10/21/chartex" xmlns:cx3="http://schemas.microsoft.com/office/drawing/2016/5/9/chartex" xmlns:cx4="http://schemas.microsoft.com/office/drawing/2016/5/10/chartex" xmlns:cx5="http://schemas.microsoft.com/office/drawing/2016/5/11/chartex" xmlns:cx6="http://schemas.microsoft.com/office/drawing/2016/5/12/chartex" xmlns:cx7="http://schemas.microsoft.com/office/drawing/2016/5/13/chartex" xmlns:cx8="http://schemas.microsoft.com/office/drawing/2016/5/14/chartex" xmlns:mc="http://schemas.openxmlformats.org/markup-compatibility/2006" xmlns:aink="http://schemas.microsoft.com/office/drawing/2016/ink" xmlns:am3d="http://schemas.microsoft.com/office/drawing/2017/model3d" xmlns:o="urn:schemas-microsoft-com:office:office" xmlns:r="http://schemas.openxmlformats.org/officeDocument/2006/relationships" xmlns:m="http://schemas.openxmlformats.org/officeDocument/2006/math" xmlns:v="urn:schemas-microsoft-com:vml" xmlns:wp14="http://schemas.microsoft.com/office/word/2010/wordprocessingDrawing" xmlns:wp="http://schemas.openxmlformats.org/drawingml/2006/wordprocessingDrawing" xmlns:w10="urn:schemas-microsoft-com:office:word" xmlns:w="http://schemas.openxmlformats.org/wordprocessingml/2006/main" xmlns:w14="http://schemas.microsoft.com/office/word/2010/wordml" xmlns:w15="http://schemas.microsoft.com/office/word/2012/wordml" xmlns:w16cid="http://schemas.microsoft.com/office/word/2016/wordml/cid" xmlns:w16se="http://schemas.microsoft.com/office/word/2015/wordml/symex" xmlns:wpg="http://schemas.microsoft.com/office/word/2010/wordprocessingGroup" xmlns:wpi="http://schemas.microsoft.com/office/word/2010/wordprocessingInk" xmlns:wne="http://schemas.microsoft.com/office/word/2006/wordml" xmlns:wps="http://schemas.microsoft.com/office/word/2010/wordprocessingShape" mc:Ignorable="w14 w15 w16se w16cid wp14">
-  <w15:commentEx w15:paraId="1A9D33E5" w15:done="0"/>
   <w15:commentEx w15:paraId="067D9426" w15:done="0"/>
 </w15:commentsEx>
 </file>
 
 <file path=word/commentsIds.xml><?xml version="1.0" encoding="utf-8"?>
 <w16cid:commentsIds xmlns:wpc="http://schemas.microsoft.com/office/word/2010/wordprocessingCanvas" xmlns:cx="http://schemas.microsoft.com/office/drawing/2014/chartex" xmlns:cx1="http://schemas.microsoft.com/office/drawing/2015/9/8/chartex" xmlns:cx2="http://schemas.microsoft.com/office/drawing/2015/10/21/chartex" xmlns:cx3="http://schemas.microsoft.com/office/drawing/2016/5/9/chartex" xmlns:cx4="http://schemas.microsoft.com/office/drawing/2016/5/10/chartex" xmlns:cx5="http://schemas.microsoft.com/office/drawing/2016/5/11/chartex" xmlns:cx6="http://schemas.microsoft.com/office/drawing/2016/5/12/chartex" xmlns:cx7="http://schemas.microsoft.com/office/drawing/2016/5/13/chartex" xmlns:cx8="http://schemas.microsoft.com/office/drawing/2016/5/14/chartex" xmlns:mc="http://schemas.openxmlformats.org/markup-compatibility/2006" xmlns:aink="http://schemas.microsoft.com/office/drawing/2016/ink" xmlns:am3d="http://schemas.microsoft.com/office/drawing/2017/model3d" xmlns:o="urn:schemas-microsoft-com:office:office" xmlns:r="http://schemas.openxmlformats.org/officeDocument/2006/relationships" xmlns:m="http://schemas.openxmlformats.org/officeDocument/2006/math" xmlns:v="urn:schemas-microsoft-com:vml" xmlns:wp14="http://schemas.microsoft.com/office/word/2010/wordprocessingDrawing" xmlns:wp="http://schemas.openxmlformats.org/drawingml/2006/wordprocessingDrawing" xmlns:w10="urn:schemas-microsoft-com:office:word" xmlns:w="http://schemas.openxmlformats.org/wordprocessingml/2006/main" xmlns:w14="http://schemas.microsoft.com/office/word/2010/wordml" xmlns:w15="http://schemas.microsoft.com/office/word/2012/wordml" xmlns:w16cid="http://schemas.microsoft.com/office/word/2016/wordml/cid" xmlns:w16se="http://schemas.microsoft.com/office/word/2015/wordml/symex" xmlns:wpg="http://schemas.microsoft.com/office/word/2010/wordprocessingGroup" xmlns:wpi="http://schemas.microsoft.com/office/word/2010/wordprocessingInk" xmlns:wne="http://schemas.microsoft.com/office/word/2006/wordml" xmlns:wps="http://schemas.microsoft.com/office/word/2010/wordprocessingShape" mc:Ignorable="w14 w15 w16se w16cid wp14">
-  <w16cid:commentId w16cid:paraId="1A9D33E5" w16cid:durableId="203C137C"/>
   <w16cid:commentId w16cid:paraId="067D9426" w16cid:durableId="203C1674"/>
 </w16cid:commentsIds>
 </file>

</xml_diff>

<commit_message>
Added 2 new variables and regenerated the dataset
</commit_message>
<xml_diff>
--- a/Documentation/Assignment 3.docx
+++ b/Documentation/Assignment 3.docx
@@ -638,15 +638,7 @@
           <w:sz w:val="24"/>
           <w:szCs w:val="24"/>
         </w:rPr>
-        <w:t xml:space="preserve">Almost all the variables </w:t>
-      </w:r>
-      <w:r>
-        <w:rPr>
-          <w:rFonts w:ascii="Times New Roman" w:hAnsi="Times New Roman" w:cs="Times New Roman"/>
-          <w:sz w:val="24"/>
-          <w:szCs w:val="24"/>
-        </w:rPr>
-        <w:t xml:space="preserve">we </w:t>
+        <w:t xml:space="preserve">Almost all the variables we </w:t>
       </w:r>
       <w:r>
         <w:rPr>
@@ -678,31 +670,7 @@
           <w:sz w:val="24"/>
           <w:szCs w:val="24"/>
         </w:rPr>
-        <w:t xml:space="preserve"> retrieved from the “Get Audio Features for a Track” Spotify API call.  The documentation for this API call gives in depth descriptions about what each of these values represent, as well as providing the distributions that we have included below</w:t>
-      </w:r>
-      <w:r>
-        <w:rPr>
-          <w:rFonts w:ascii="Times New Roman" w:hAnsi="Times New Roman" w:cs="Times New Roman"/>
-          <w:sz w:val="24"/>
-          <w:szCs w:val="24"/>
-        </w:rPr>
-        <w:t>, but we will provide a general description of each of them</w:t>
-      </w:r>
-      <w:r>
-        <w:rPr>
-          <w:rFonts w:ascii="Times New Roman" w:hAnsi="Times New Roman" w:cs="Times New Roman"/>
-          <w:sz w:val="24"/>
-          <w:szCs w:val="24"/>
-        </w:rPr>
-        <w:t>.</w:t>
-      </w:r>
-      <w:r>
-        <w:rPr>
-          <w:rFonts w:ascii="Times New Roman" w:hAnsi="Times New Roman" w:cs="Times New Roman"/>
-          <w:sz w:val="24"/>
-          <w:szCs w:val="24"/>
-        </w:rPr>
-        <w:t xml:space="preserve"> </w:t>
+        <w:t xml:space="preserve"> retrieved from the “Get Audio Features for a Track” Spotify API call.  The documentation for this API call gives in depth descriptions about what each of these values represent, as well as providing the distributions that we have included below, but we will provide a general description of each of them. </w:t>
       </w:r>
       <w:r>
         <w:rPr>
@@ -766,15 +734,7 @@
           <w:sz w:val="24"/>
           <w:szCs w:val="24"/>
         </w:rPr>
-        <w:t xml:space="preserve"> for the majority of the </w:t>
-      </w:r>
-      <w:r>
-        <w:rPr>
-          <w:rFonts w:ascii="Times New Roman" w:hAnsi="Times New Roman" w:cs="Times New Roman"/>
-          <w:sz w:val="24"/>
-          <w:szCs w:val="24"/>
-        </w:rPr>
-        <w:t>track</w:t>
+        <w:t xml:space="preserve"> for the majority of the track</w:t>
       </w:r>
       <w:r>
         <w:rPr>
@@ -855,23 +815,7 @@
           <w:sz w:val="24"/>
           <w:szCs w:val="24"/>
         </w:rPr>
-        <w:t xml:space="preserve"> </w:t>
-      </w:r>
-      <w:r>
-        <w:rPr>
-          <w:rFonts w:ascii="Times New Roman" w:hAnsi="Times New Roman" w:cs="Times New Roman"/>
-          <w:sz w:val="24"/>
-          <w:szCs w:val="24"/>
-        </w:rPr>
-        <w:t>for the majority of the track</w:t>
-      </w:r>
-      <w:r>
-        <w:rPr>
-          <w:rFonts w:ascii="Times New Roman" w:hAnsi="Times New Roman" w:cs="Times New Roman"/>
-          <w:sz w:val="24"/>
-          <w:szCs w:val="24"/>
-        </w:rPr>
-        <w:t xml:space="preserve"> </w:t>
+        <w:t xml:space="preserve"> for the majority of the track </w:t>
       </w:r>
       <w:r>
         <w:rPr>
@@ -887,15 +831,7 @@
           <w:sz w:val="24"/>
           <w:szCs w:val="24"/>
         </w:rPr>
-        <w:t xml:space="preserve"> </w:t>
-      </w:r>
-      <w:r>
-        <w:rPr>
-          <w:rFonts w:ascii="Times New Roman" w:hAnsi="Times New Roman" w:cs="Times New Roman"/>
-          <w:sz w:val="24"/>
-          <w:szCs w:val="24"/>
-        </w:rPr>
-        <w:t>for the majority of the track</w:t>
+        <w:t xml:space="preserve"> for the majority of the track</w:t>
       </w:r>
       <w:r>
         <w:rPr>
@@ -919,23 +855,7 @@
           <w:sz w:val="24"/>
           <w:szCs w:val="24"/>
         </w:rPr>
-        <w:t xml:space="preserve"> </w:t>
-      </w:r>
-      <w:r>
-        <w:rPr>
-          <w:rFonts w:ascii="Times New Roman" w:hAnsi="Times New Roman" w:cs="Times New Roman"/>
-          <w:sz w:val="24"/>
-          <w:szCs w:val="24"/>
-        </w:rPr>
-        <w:t>for the majority of the</w:t>
-      </w:r>
-      <w:r>
-        <w:rPr>
-          <w:rFonts w:ascii="Times New Roman" w:hAnsi="Times New Roman" w:cs="Times New Roman"/>
-          <w:sz w:val="24"/>
-          <w:szCs w:val="24"/>
-        </w:rPr>
-        <w:t xml:space="preserve"> track</w:t>
+        <w:t xml:space="preserve"> for the majority of the track</w:t>
       </w:r>
       <w:r>
         <w:rPr>
@@ -1300,47 +1220,7 @@
           <w:sz w:val="24"/>
           <w:szCs w:val="24"/>
         </w:rPr>
-        <w:t xml:space="preserve">Since </w:t>
-      </w:r>
-      <w:r>
-        <w:rPr>
-          <w:rFonts w:ascii="Times New Roman" w:hAnsi="Times New Roman" w:cs="Times New Roman"/>
-          <w:sz w:val="24"/>
-          <w:szCs w:val="24"/>
-        </w:rPr>
-        <w:t>energy</w:t>
-      </w:r>
-      <w:r>
-        <w:rPr>
-          <w:rFonts w:ascii="Times New Roman" w:hAnsi="Times New Roman" w:cs="Times New Roman"/>
-          <w:sz w:val="24"/>
-          <w:szCs w:val="24"/>
-        </w:rPr>
-        <w:t xml:space="preserve"> is in part based on </w:t>
-      </w:r>
-      <w:r>
-        <w:rPr>
-          <w:rFonts w:ascii="Times New Roman" w:hAnsi="Times New Roman" w:cs="Times New Roman"/>
-          <w:sz w:val="24"/>
-          <w:szCs w:val="24"/>
-        </w:rPr>
-        <w:t>loudness</w:t>
-      </w:r>
-      <w:r>
-        <w:rPr>
-          <w:rFonts w:ascii="Times New Roman" w:hAnsi="Times New Roman" w:cs="Times New Roman"/>
-          <w:sz w:val="24"/>
-          <w:szCs w:val="24"/>
-        </w:rPr>
-        <w:t xml:space="preserve"> there will likely be high covariance between these two variables.</w:t>
-      </w:r>
-      <w:r>
-        <w:rPr>
-          <w:rFonts w:ascii="Times New Roman" w:hAnsi="Times New Roman" w:cs="Times New Roman"/>
-          <w:sz w:val="24"/>
-          <w:szCs w:val="24"/>
-        </w:rPr>
-        <w:t xml:space="preserve">  </w:t>
+        <w:t xml:space="preserve">Since energy is in part based on loudness there will likely be high covariance between these two variables.  </w:t>
       </w:r>
       <w:r>
         <w:rPr>
@@ -2602,7 +2482,7 @@
         </w:rPr>
         <w:tab/>
       </w:r>
-      <w:commentRangeStart w:id="0"/>
+      <w:bookmarkStart w:id="0" w:name="_GoBack"/>
       <w:r>
         <w:rPr>
           <w:rFonts w:ascii="Times New Roman" w:hAnsi="Times New Roman" w:cs="Times New Roman"/>
@@ -2635,13 +2515,7 @@
         </w:rPr>
         <w:t>.</w:t>
       </w:r>
-      <w:commentRangeEnd w:id="0"/>
-      <w:r>
-        <w:rPr>
-          <w:rStyle w:val="CommentReference"/>
-        </w:rPr>
-        <w:commentReference w:id="0"/>
-      </w:r>
+      <w:bookmarkEnd w:id="0"/>
       <w:r>
         <w:rPr>
           <w:rFonts w:ascii="Times New Roman" w:hAnsi="Times New Roman" w:cs="Times New Roman"/>
@@ -2665,17 +2539,7 @@
           <w:szCs w:val="24"/>
         </w:rPr>
         <w:lastRenderedPageBreak/>
-        <w:t>musicians, statisticians, and computer scientists, it will be very interesting to discover ways to combine these three fields and potentially use statistics to create perfect songs.</w:t>
-      </w:r>
-      <w:bookmarkStart w:id="1" w:name="_GoBack"/>
-      <w:bookmarkEnd w:id="1"/>
-      <w:r>
-        <w:rPr>
-          <w:rFonts w:ascii="Times New Roman" w:hAnsi="Times New Roman" w:cs="Times New Roman"/>
-          <w:sz w:val="24"/>
-          <w:szCs w:val="24"/>
-        </w:rPr>
-        <w:t xml:space="preserve"> </w:t>
+        <w:t xml:space="preserve">musicians, statisticians, and computer scientists, it will be very interesting to discover ways to combine these three fields and potentially use statistics to create perfect songs. </w:t>
       </w:r>
       <w:r>
         <w:rPr>
@@ -2857,7 +2721,7 @@
       </w:r>
     </w:p>
     <w:sectPr>
-      <w:headerReference w:type="default" r:id="rId18"/>
+      <w:headerReference w:type="default" r:id="rId15"/>
       <w:pgSz w:w="12240" w:h="15840"/>
       <w:pgMar w:top="1440" w:right="1440" w:bottom="1440" w:left="1440" w:header="720" w:footer="720" w:gutter="0"/>
       <w:cols w:space="720"/>
@@ -2866,39 +2730,6 @@
     </w:sectPr>
   </w:body>
 </w:document>
-</file>
-
-<file path=word/comments.xml><?xml version="1.0" encoding="utf-8"?>
-<w:comments xmlns:wpc="http://schemas.microsoft.com/office/word/2010/wordprocessingCanvas" xmlns:cx="http://schemas.microsoft.com/office/drawing/2014/chartex" xmlns:cx1="http://schemas.microsoft.com/office/drawing/2015/9/8/chartex" xmlns:cx2="http://schemas.microsoft.com/office/drawing/2015/10/21/chartex" xmlns:cx3="http://schemas.microsoft.com/office/drawing/2016/5/9/chartex" xmlns:cx4="http://schemas.microsoft.com/office/drawing/2016/5/10/chartex" xmlns:cx5="http://schemas.microsoft.com/office/drawing/2016/5/11/chartex" xmlns:cx6="http://schemas.microsoft.com/office/drawing/2016/5/12/chartex" xmlns:cx7="http://schemas.microsoft.com/office/drawing/2016/5/13/chartex" xmlns:cx8="http://schemas.microsoft.com/office/drawing/2016/5/14/chartex" xmlns:mc="http://schemas.openxmlformats.org/markup-compatibility/2006" xmlns:aink="http://schemas.microsoft.com/office/drawing/2016/ink" xmlns:am3d="http://schemas.microsoft.com/office/drawing/2017/model3d" xmlns:o="urn:schemas-microsoft-com:office:office" xmlns:r="http://schemas.openxmlformats.org/officeDocument/2006/relationships" xmlns:m="http://schemas.openxmlformats.org/officeDocument/2006/math" xmlns:v="urn:schemas-microsoft-com:vml" xmlns:wp14="http://schemas.microsoft.com/office/word/2010/wordprocessingDrawing" xmlns:wp="http://schemas.openxmlformats.org/drawingml/2006/wordprocessingDrawing" xmlns:w10="urn:schemas-microsoft-com:office:word" xmlns:w="http://schemas.openxmlformats.org/wordprocessingml/2006/main" xmlns:w14="http://schemas.microsoft.com/office/word/2010/wordml" xmlns:w15="http://schemas.microsoft.com/office/word/2012/wordml" xmlns:w16cid="http://schemas.microsoft.com/office/word/2016/wordml/cid" xmlns:w16se="http://schemas.microsoft.com/office/word/2015/wordml/symex" xmlns:wpg="http://schemas.microsoft.com/office/word/2010/wordprocessingGroup" xmlns:wpi="http://schemas.microsoft.com/office/word/2010/wordprocessingInk" xmlns:wne="http://schemas.microsoft.com/office/word/2006/wordml" xmlns:wps="http://schemas.microsoft.com/office/word/2010/wordprocessingShape" mc:Ignorable="w14 w15 w16se w16cid wp14">
-  <w:comment w:id="0" w:author="Frank Pasqualini" w:date="2019-03-20T01:31:00Z" w:initials="FP">
-    <w:p>
-      <w:pPr>
-        <w:pStyle w:val="CommentText"/>
-      </w:pPr>
-      <w:r>
-        <w:rPr>
-          <w:rStyle w:val="CommentReference"/>
-        </w:rPr>
-        <w:annotationRef/>
-      </w:r>
-      <w:r>
-        <w:t>Not thoroughly stated</w:t>
-      </w:r>
-    </w:p>
-  </w:comment>
-</w:comments>
-</file>
-
-<file path=word/commentsExtended.xml><?xml version="1.0" encoding="utf-8"?>
-<w15:commentsEx xmlns:wpc="http://schemas.microsoft.com/office/word/2010/wordprocessingCanvas" xmlns:cx="http://schemas.microsoft.com/office/drawing/2014/chartex" xmlns:cx1="http://schemas.microsoft.com/office/drawing/2015/9/8/chartex" xmlns:cx2="http://schemas.microsoft.com/office/drawing/2015/10/21/chartex" xmlns:cx3="http://schemas.microsoft.com/office/drawing/2016/5/9/chartex" xmlns:cx4="http://schemas.microsoft.com/office/drawing/2016/5/10/chartex" xmlns:cx5="http://schemas.microsoft.com/office/drawing/2016/5/11/chartex" xmlns:cx6="http://schemas.microsoft.com/office/drawing/2016/5/12/chartex" xmlns:cx7="http://schemas.microsoft.com/office/drawing/2016/5/13/chartex" xmlns:cx8="http://schemas.microsoft.com/office/drawing/2016/5/14/chartex" xmlns:mc="http://schemas.openxmlformats.org/markup-compatibility/2006" xmlns:aink="http://schemas.microsoft.com/office/drawing/2016/ink" xmlns:am3d="http://schemas.microsoft.com/office/drawing/2017/model3d" xmlns:o="urn:schemas-microsoft-com:office:office" xmlns:r="http://schemas.openxmlformats.org/officeDocument/2006/relationships" xmlns:m="http://schemas.openxmlformats.org/officeDocument/2006/math" xmlns:v="urn:schemas-microsoft-com:vml" xmlns:wp14="http://schemas.microsoft.com/office/word/2010/wordprocessingDrawing" xmlns:wp="http://schemas.openxmlformats.org/drawingml/2006/wordprocessingDrawing" xmlns:w10="urn:schemas-microsoft-com:office:word" xmlns:w="http://schemas.openxmlformats.org/wordprocessingml/2006/main" xmlns:w14="http://schemas.microsoft.com/office/word/2010/wordml" xmlns:w15="http://schemas.microsoft.com/office/word/2012/wordml" xmlns:w16cid="http://schemas.microsoft.com/office/word/2016/wordml/cid" xmlns:w16se="http://schemas.microsoft.com/office/word/2015/wordml/symex" xmlns:wpg="http://schemas.microsoft.com/office/word/2010/wordprocessingGroup" xmlns:wpi="http://schemas.microsoft.com/office/word/2010/wordprocessingInk" xmlns:wne="http://schemas.microsoft.com/office/word/2006/wordml" xmlns:wps="http://schemas.microsoft.com/office/word/2010/wordprocessingShape" mc:Ignorable="w14 w15 w16se w16cid wp14">
-  <w15:commentEx w15:paraId="067D9426" w15:done="0"/>
-</w15:commentsEx>
-</file>
-
-<file path=word/commentsIds.xml><?xml version="1.0" encoding="utf-8"?>
-<w16cid:commentsIds xmlns:wpc="http://schemas.microsoft.com/office/word/2010/wordprocessingCanvas" xmlns:cx="http://schemas.microsoft.com/office/drawing/2014/chartex" xmlns:cx1="http://schemas.microsoft.com/office/drawing/2015/9/8/chartex" xmlns:cx2="http://schemas.microsoft.com/office/drawing/2015/10/21/chartex" xmlns:cx3="http://schemas.microsoft.com/office/drawing/2016/5/9/chartex" xmlns:cx4="http://schemas.microsoft.com/office/drawing/2016/5/10/chartex" xmlns:cx5="http://schemas.microsoft.com/office/drawing/2016/5/11/chartex" xmlns:cx6="http://schemas.microsoft.com/office/drawing/2016/5/12/chartex" xmlns:cx7="http://schemas.microsoft.com/office/drawing/2016/5/13/chartex" xmlns:cx8="http://schemas.microsoft.com/office/drawing/2016/5/14/chartex" xmlns:mc="http://schemas.openxmlformats.org/markup-compatibility/2006" xmlns:aink="http://schemas.microsoft.com/office/drawing/2016/ink" xmlns:am3d="http://schemas.microsoft.com/office/drawing/2017/model3d" xmlns:o="urn:schemas-microsoft-com:office:office" xmlns:r="http://schemas.openxmlformats.org/officeDocument/2006/relationships" xmlns:m="http://schemas.openxmlformats.org/officeDocument/2006/math" xmlns:v="urn:schemas-microsoft-com:vml" xmlns:wp14="http://schemas.microsoft.com/office/word/2010/wordprocessingDrawing" xmlns:wp="http://schemas.openxmlformats.org/drawingml/2006/wordprocessingDrawing" xmlns:w10="urn:schemas-microsoft-com:office:word" xmlns:w="http://schemas.openxmlformats.org/wordprocessingml/2006/main" xmlns:w14="http://schemas.microsoft.com/office/word/2010/wordml" xmlns:w15="http://schemas.microsoft.com/office/word/2012/wordml" xmlns:w16cid="http://schemas.microsoft.com/office/word/2016/wordml/cid" xmlns:w16se="http://schemas.microsoft.com/office/word/2015/wordml/symex" xmlns:wpg="http://schemas.microsoft.com/office/word/2010/wordprocessingGroup" xmlns:wpi="http://schemas.microsoft.com/office/word/2010/wordprocessingInk" xmlns:wne="http://schemas.microsoft.com/office/word/2006/wordml" xmlns:wps="http://schemas.microsoft.com/office/word/2010/wordprocessingShape" mc:Ignorable="w14 w15 w16se w16cid wp14">
-  <w16cid:commentId w16cid:paraId="067D9426" w16cid:durableId="203C1674"/>
-</w16cid:commentsIds>
 </file>
 
 <file path=word/endnotes.xml><?xml version="1.0" encoding="utf-8"?>
@@ -3006,14 +2837,6 @@
     </w:pPr>
   </w:p>
 </w:hdr>
-</file>
-
-<file path=word/people.xml><?xml version="1.0" encoding="utf-8"?>
-<w15:people xmlns:wpc="http://schemas.microsoft.com/office/word/2010/wordprocessingCanvas" xmlns:cx="http://schemas.microsoft.com/office/drawing/2014/chartex" xmlns:cx1="http://schemas.microsoft.com/office/drawing/2015/9/8/chartex" xmlns:cx2="http://schemas.microsoft.com/office/drawing/2015/10/21/chartex" xmlns:cx3="http://schemas.microsoft.com/office/drawing/2016/5/9/chartex" xmlns:cx4="http://schemas.microsoft.com/office/drawing/2016/5/10/chartex" xmlns:cx5="http://schemas.microsoft.com/office/drawing/2016/5/11/chartex" xmlns:cx6="http://schemas.microsoft.com/office/drawing/2016/5/12/chartex" xmlns:cx7="http://schemas.microsoft.com/office/drawing/2016/5/13/chartex" xmlns:cx8="http://schemas.microsoft.com/office/drawing/2016/5/14/chartex" xmlns:mc="http://schemas.openxmlformats.org/markup-compatibility/2006" xmlns:aink="http://schemas.microsoft.com/office/drawing/2016/ink" xmlns:am3d="http://schemas.microsoft.com/office/drawing/2017/model3d" xmlns:o="urn:schemas-microsoft-com:office:office" xmlns:r="http://schemas.openxmlformats.org/officeDocument/2006/relationships" xmlns:m="http://schemas.openxmlformats.org/officeDocument/2006/math" xmlns:v="urn:schemas-microsoft-com:vml" xmlns:wp14="http://schemas.microsoft.com/office/word/2010/wordprocessingDrawing" xmlns:wp="http://schemas.openxmlformats.org/drawingml/2006/wordprocessingDrawing" xmlns:w10="urn:schemas-microsoft-com:office:word" xmlns:w="http://schemas.openxmlformats.org/wordprocessingml/2006/main" xmlns:w14="http://schemas.microsoft.com/office/word/2010/wordml" xmlns:w15="http://schemas.microsoft.com/office/word/2012/wordml" xmlns:w16cid="http://schemas.microsoft.com/office/word/2016/wordml/cid" xmlns:w16se="http://schemas.microsoft.com/office/word/2015/wordml/symex" xmlns:wpg="http://schemas.microsoft.com/office/word/2010/wordprocessingGroup" xmlns:wpi="http://schemas.microsoft.com/office/word/2010/wordprocessingInk" xmlns:wne="http://schemas.microsoft.com/office/word/2006/wordml" xmlns:wps="http://schemas.microsoft.com/office/word/2010/wordprocessingShape" mc:Ignorable="w14 w15 w16se w16cid wp14">
-  <w15:person w15:author="Frank Pasqualini">
-    <w15:presenceInfo w15:providerId="Windows Live" w15:userId="11e2f400eaeba8ef"/>
-  </w15:person>
-</w15:people>
 </file>
 
 <file path=word/styles.xml><?xml version="1.0" encoding="utf-8"?>

</xml_diff>